<commit_message>
Quoc Tan updated code
</commit_message>
<xml_diff>
--- a/Documents/DAPTPMVUDTM_QLKhachSan-2.docx
+++ b/Documents/DAPTPMVUDTM_QLKhachSan-2.docx
@@ -2825,6 +2825,167 @@
           </w:p>
         </w:tc>
       </w:tr>
+      <w:tr>
+        <w:tc>
+          <w:tcPr>
+            <w:tcW w:w="1098" w:type="dxa"/>
+          </w:tcPr>
+          <w:p>
+            <w:pPr>
+              <w:tabs>
+                <w:tab w:val="left" w:pos="1488"/>
+              </w:tabs>
+              <w:rPr>
+                <w:rFonts w:asciiTheme="majorHAnsi" w:hAnsiTheme="majorHAnsi" w:cstheme="majorHAnsi"/>
+                <w:sz w:val="32"/>
+                <w:lang w:val="en-US"/>
+              </w:rPr>
+            </w:pPr>
+            <w:r>
+              <w:rPr>
+                <w:rFonts w:asciiTheme="majorHAnsi" w:hAnsiTheme="majorHAnsi" w:cstheme="majorHAnsi"/>
+                <w:sz w:val="32"/>
+                <w:lang w:val="en-US"/>
+              </w:rPr>
+              <w:t>09</w:t>
+            </w:r>
+          </w:p>
+        </w:tc>
+        <w:tc>
+          <w:tcPr>
+            <w:tcW w:w="5063" w:type="dxa"/>
+          </w:tcPr>
+          <w:p>
+            <w:pPr>
+              <w:tabs>
+                <w:tab w:val="left" w:pos="1488"/>
+              </w:tabs>
+              <w:rPr>
+                <w:rFonts w:asciiTheme="majorHAnsi" w:hAnsiTheme="majorHAnsi" w:cstheme="majorHAnsi"/>
+                <w:sz w:val="32"/>
+                <w:lang w:val="en-US"/>
+              </w:rPr>
+            </w:pPr>
+            <w:proofErr w:type="spellStart"/>
+            <w:r>
+              <w:rPr>
+                <w:rFonts w:asciiTheme="majorHAnsi" w:hAnsiTheme="majorHAnsi" w:cstheme="majorHAnsi"/>
+                <w:sz w:val="32"/>
+                <w:lang w:val="en-US"/>
+              </w:rPr>
+              <w:t>Bổ</w:t>
+            </w:r>
+            <w:proofErr w:type="spellEnd"/>
+            <w:r>
+              <w:rPr>
+                <w:rFonts w:asciiTheme="majorHAnsi" w:hAnsiTheme="majorHAnsi" w:cstheme="majorHAnsi"/>
+                <w:sz w:val="32"/>
+                <w:lang w:val="en-US"/>
+              </w:rPr>
+              <w:t xml:space="preserve"> sung, </w:t>
+            </w:r>
+            <w:proofErr w:type="spellStart"/>
+            <w:r>
+              <w:rPr>
+                <w:rFonts w:asciiTheme="majorHAnsi" w:hAnsiTheme="majorHAnsi" w:cstheme="majorHAnsi"/>
+                <w:sz w:val="32"/>
+                <w:lang w:val="en-US"/>
+              </w:rPr>
+              <w:t>hoàn</w:t>
+            </w:r>
+            <w:proofErr w:type="spellEnd"/>
+            <w:r>
+              <w:rPr>
+                <w:rFonts w:asciiTheme="majorHAnsi" w:hAnsiTheme="majorHAnsi" w:cstheme="majorHAnsi"/>
+                <w:sz w:val="32"/>
+                <w:lang w:val="en-US"/>
+              </w:rPr>
+              <w:t xml:space="preserve"> </w:t>
+            </w:r>
+            <w:proofErr w:type="spellStart"/>
+            <w:r>
+              <w:rPr>
+                <w:rFonts w:asciiTheme="majorHAnsi" w:hAnsiTheme="majorHAnsi" w:cstheme="majorHAnsi"/>
+                <w:sz w:val="32"/>
+                <w:lang w:val="en-US"/>
+              </w:rPr>
+              <w:t>thiện</w:t>
+            </w:r>
+            <w:proofErr w:type="spellEnd"/>
+            <w:r>
+              <w:rPr>
+                <w:rFonts w:asciiTheme="majorHAnsi" w:hAnsiTheme="majorHAnsi" w:cstheme="majorHAnsi"/>
+                <w:sz w:val="32"/>
+                <w:lang w:val="en-US"/>
+              </w:rPr>
+              <w:t xml:space="preserve"> </w:t>
+            </w:r>
+            <w:proofErr w:type="spellStart"/>
+            <w:r>
+              <w:rPr>
+                <w:rFonts w:asciiTheme="majorHAnsi" w:hAnsiTheme="majorHAnsi" w:cstheme="majorHAnsi"/>
+                <w:sz w:val="32"/>
+                <w:lang w:val="en-US"/>
+              </w:rPr>
+              <w:t>báo</w:t>
+            </w:r>
+            <w:proofErr w:type="spellEnd"/>
+            <w:r>
+              <w:rPr>
+                <w:rFonts w:asciiTheme="majorHAnsi" w:hAnsiTheme="majorHAnsi" w:cstheme="majorHAnsi"/>
+                <w:sz w:val="32"/>
+                <w:lang w:val="en-US"/>
+              </w:rPr>
+              <w:t xml:space="preserve"> </w:t>
+            </w:r>
+            <w:proofErr w:type="spellStart"/>
+            <w:r>
+              <w:rPr>
+                <w:rFonts w:asciiTheme="majorHAnsi" w:hAnsiTheme="majorHAnsi" w:cstheme="majorHAnsi"/>
+                <w:sz w:val="32"/>
+                <w:lang w:val="en-US"/>
+              </w:rPr>
+              <w:t>cáo</w:t>
+            </w:r>
+            <w:proofErr w:type="spellEnd"/>
+          </w:p>
+        </w:tc>
+        <w:tc>
+          <w:tcPr>
+            <w:tcW w:w="3081" w:type="dxa"/>
+          </w:tcPr>
+          <w:p>
+            <w:pPr>
+              <w:tabs>
+                <w:tab w:val="left" w:pos="1488"/>
+              </w:tabs>
+              <w:rPr>
+                <w:rFonts w:asciiTheme="majorHAnsi" w:hAnsiTheme="majorHAnsi" w:cstheme="majorHAnsi"/>
+                <w:sz w:val="32"/>
+                <w:lang w:val="en-US"/>
+              </w:rPr>
+            </w:pPr>
+            <w:proofErr w:type="spellStart"/>
+            <w:r>
+              <w:rPr>
+                <w:rFonts w:asciiTheme="majorHAnsi" w:hAnsiTheme="majorHAnsi" w:cstheme="majorHAnsi"/>
+                <w:sz w:val="32"/>
+                <w:lang w:val="en-US"/>
+              </w:rPr>
+              <w:t>Tuần</w:t>
+            </w:r>
+            <w:proofErr w:type="spellEnd"/>
+            <w:r>
+              <w:rPr>
+                <w:rFonts w:asciiTheme="majorHAnsi" w:hAnsiTheme="majorHAnsi" w:cstheme="majorHAnsi"/>
+                <w:sz w:val="32"/>
+                <w:lang w:val="en-US"/>
+              </w:rPr>
+              <w:t xml:space="preserve"> 15</w:t>
+            </w:r>
+          </w:p>
+        </w:tc>
+      </w:tr>
     </w:tbl>
     <w:p>
       <w:pPr>
@@ -2885,7 +3046,13 @@
     <w:sdt>
       <w:sdtPr>
         <w:rPr>
-          <w:lang w:val="vi-VN"/>
+          <w:rFonts w:asciiTheme="minorHAnsi" w:eastAsiaTheme="minorHAnsi" w:hAnsiTheme="minorHAnsi" w:cstheme="minorBidi"/>
+          <w:b w:val="0"/>
+          <w:bCs w:val="0"/>
+          <w:color w:val="auto"/>
+          <w:sz w:val="22"/>
+          <w:szCs w:val="22"/>
+          <w:lang w:val="vi-VN" w:eastAsia="en-US"/>
         </w:rPr>
         <w:id w:val="1230507649"/>
         <w:docPartObj>
@@ -2893,15 +3060,7 @@
           <w:docPartUnique/>
         </w:docPartObj>
       </w:sdtPr>
-      <w:sdtEndPr>
-        <w:rPr>
-          <w:rFonts w:asciiTheme="minorHAnsi" w:eastAsiaTheme="minorHAnsi" w:hAnsiTheme="minorHAnsi" w:cstheme="minorBidi"/>
-          <w:color w:val="auto"/>
-          <w:sz w:val="22"/>
-          <w:szCs w:val="22"/>
-          <w:lang w:eastAsia="en-US"/>
-        </w:rPr>
-      </w:sdtEndPr>
+      <w:sdtEndPr/>
       <w:sdtContent>
         <w:p>
           <w:pPr>
@@ -2928,7 +3087,7 @@
           <w:r>
             <w:fldChar w:fldCharType="separate"/>
           </w:r>
-          <w:hyperlink w:anchor="_Toc77155881" w:history="1">
+          <w:hyperlink w:anchor="_Toc77702080" w:history="1">
             <w:r>
               <w:rPr>
                 <w:rStyle w:val="Siuktni"/>
@@ -2956,7 +3115,7 @@
                 <w:noProof/>
                 <w:webHidden/>
               </w:rPr>
-              <w:instrText xml:space="preserve"> PAGEREF _Toc77155881 \h </w:instrText>
+              <w:instrText xml:space="preserve"> PAGEREF _Toc77702080 \h </w:instrText>
             </w:r>
             <w:r>
               <w:rPr>
@@ -2990,67 +3149,54 @@
         <w:p>
           <w:pPr>
             <w:pStyle w:val="Mucluc2"/>
-            <w:tabs>
-              <w:tab w:val="right" w:leader="dot" w:pos="9016"/>
-            </w:tabs>
             <w:rPr>
-              <w:noProof/>
               <w:lang w:val="vi-VN" w:eastAsia="vi-VN"/>
             </w:rPr>
           </w:pPr>
-          <w:hyperlink w:anchor="_Toc77155882" w:history="1">
+          <w:hyperlink w:anchor="_Toc77702081" w:history="1">
             <w:r>
               <w:rPr>
                 <w:rStyle w:val="Siuktni"/>
-                <w:rFonts w:cstheme="majorHAnsi"/>
-                <w:noProof/>
               </w:rPr>
               <w:t>Định nghĩa vấn đề:</w:t>
             </w:r>
             <w:r>
               <w:rPr>
-                <w:noProof/>
                 <w:webHidden/>
               </w:rPr>
               <w:tab/>
             </w:r>
             <w:r>
               <w:rPr>
-                <w:noProof/>
                 <w:webHidden/>
               </w:rPr>
               <w:fldChar w:fldCharType="begin"/>
             </w:r>
             <w:r>
               <w:rPr>
-                <w:noProof/>
                 <w:webHidden/>
               </w:rPr>
-              <w:instrText xml:space="preserve"> PAGEREF _Toc77155882 \h </w:instrText>
-            </w:r>
-            <w:r>
-              <w:rPr>
-                <w:noProof/>
+              <w:instrText xml:space="preserve"> PAGEREF _Toc77702081 \h </w:instrText>
+            </w:r>
+            <w:r>
+              <w:rPr>
                 <w:webHidden/>
               </w:rPr>
             </w:r>
             <w:r>
               <w:rPr>
-                <w:noProof/>
                 <w:webHidden/>
               </w:rPr>
               <w:fldChar w:fldCharType="separate"/>
             </w:r>
             <w:r>
               <w:rPr>
-                <w:noProof/>
                 <w:webHidden/>
               </w:rPr>
               <w:t>4</w:t>
             </w:r>
             <w:r>
               <w:rPr>
-                <w:noProof/>
                 <w:webHidden/>
               </w:rPr>
               <w:fldChar w:fldCharType="end"/>
@@ -3060,67 +3206,54 @@
         <w:p>
           <w:pPr>
             <w:pStyle w:val="Mucluc2"/>
-            <w:tabs>
-              <w:tab w:val="right" w:leader="dot" w:pos="9016"/>
-            </w:tabs>
             <w:rPr>
-              <w:noProof/>
               <w:lang w:val="vi-VN" w:eastAsia="vi-VN"/>
             </w:rPr>
           </w:pPr>
-          <w:hyperlink w:anchor="_Toc77155883" w:history="1">
+          <w:hyperlink w:anchor="_Toc77702082" w:history="1">
             <w:r>
               <w:rPr>
                 <w:rStyle w:val="Siuktni"/>
-                <w:rFonts w:cstheme="majorHAnsi"/>
-                <w:noProof/>
               </w:rPr>
               <w:t>Phạm vi đồ án:</w:t>
             </w:r>
             <w:r>
               <w:rPr>
-                <w:noProof/>
                 <w:webHidden/>
               </w:rPr>
               <w:tab/>
             </w:r>
             <w:r>
               <w:rPr>
-                <w:noProof/>
                 <w:webHidden/>
               </w:rPr>
               <w:fldChar w:fldCharType="begin"/>
             </w:r>
             <w:r>
               <w:rPr>
-                <w:noProof/>
                 <w:webHidden/>
               </w:rPr>
-              <w:instrText xml:space="preserve"> PAGEREF _Toc77155883 \h </w:instrText>
-            </w:r>
-            <w:r>
-              <w:rPr>
-                <w:noProof/>
+              <w:instrText xml:space="preserve"> PAGEREF _Toc77702082 \h </w:instrText>
+            </w:r>
+            <w:r>
+              <w:rPr>
                 <w:webHidden/>
               </w:rPr>
             </w:r>
             <w:r>
               <w:rPr>
-                <w:noProof/>
                 <w:webHidden/>
               </w:rPr>
               <w:fldChar w:fldCharType="separate"/>
             </w:r>
             <w:r>
               <w:rPr>
-                <w:noProof/>
                 <w:webHidden/>
               </w:rPr>
               <w:t>4</w:t>
             </w:r>
             <w:r>
               <w:rPr>
-                <w:noProof/>
                 <w:webHidden/>
               </w:rPr>
               <w:fldChar w:fldCharType="end"/>
@@ -3130,67 +3263,54 @@
         <w:p>
           <w:pPr>
             <w:pStyle w:val="Mucluc2"/>
-            <w:tabs>
-              <w:tab w:val="right" w:leader="dot" w:pos="9016"/>
-            </w:tabs>
             <w:rPr>
-              <w:noProof/>
               <w:lang w:val="vi-VN" w:eastAsia="vi-VN"/>
             </w:rPr>
           </w:pPr>
-          <w:hyperlink w:anchor="_Toc77155884" w:history="1">
+          <w:hyperlink w:anchor="_Toc77702083" w:history="1">
             <w:r>
               <w:rPr>
                 <w:rStyle w:val="Siuktni"/>
-                <w:rFonts w:cstheme="majorHAnsi"/>
-                <w:noProof/>
               </w:rPr>
               <w:t>Mục tiêu, sự cần thiết của đề tài:</w:t>
             </w:r>
             <w:r>
               <w:rPr>
-                <w:noProof/>
                 <w:webHidden/>
               </w:rPr>
               <w:tab/>
             </w:r>
             <w:r>
               <w:rPr>
-                <w:noProof/>
                 <w:webHidden/>
               </w:rPr>
               <w:fldChar w:fldCharType="begin"/>
             </w:r>
             <w:r>
               <w:rPr>
-                <w:noProof/>
                 <w:webHidden/>
               </w:rPr>
-              <w:instrText xml:space="preserve"> PAGEREF _Toc77155884 \h </w:instrText>
-            </w:r>
-            <w:r>
-              <w:rPr>
-                <w:noProof/>
+              <w:instrText xml:space="preserve"> PAGEREF _Toc77702083 \h </w:instrText>
+            </w:r>
+            <w:r>
+              <w:rPr>
                 <w:webHidden/>
               </w:rPr>
             </w:r>
             <w:r>
               <w:rPr>
-                <w:noProof/>
                 <w:webHidden/>
               </w:rPr>
               <w:fldChar w:fldCharType="separate"/>
             </w:r>
             <w:r>
               <w:rPr>
-                <w:noProof/>
                 <w:webHidden/>
               </w:rPr>
               <w:t>4</w:t>
             </w:r>
             <w:r>
               <w:rPr>
-                <w:noProof/>
                 <w:webHidden/>
               </w:rPr>
               <w:fldChar w:fldCharType="end"/>
@@ -3208,7 +3328,7 @@
               <w:lang w:val="vi-VN" w:eastAsia="vi-VN"/>
             </w:rPr>
           </w:pPr>
-          <w:hyperlink w:anchor="_Toc77155885" w:history="1">
+          <w:hyperlink w:anchor="_Toc77702084" w:history="1">
             <w:r>
               <w:rPr>
                 <w:rStyle w:val="Siuktni"/>
@@ -3236,7 +3356,7 @@
                 <w:noProof/>
                 <w:webHidden/>
               </w:rPr>
-              <w:instrText xml:space="preserve"> PAGEREF _Toc77155885 \h </w:instrText>
+              <w:instrText xml:space="preserve"> PAGEREF _Toc77702084 \h </w:instrText>
             </w:r>
             <w:r>
               <w:rPr>
@@ -3270,67 +3390,54 @@
         <w:p>
           <w:pPr>
             <w:pStyle w:val="Mucluc2"/>
-            <w:tabs>
-              <w:tab w:val="right" w:leader="dot" w:pos="9016"/>
-            </w:tabs>
             <w:rPr>
-              <w:noProof/>
               <w:lang w:val="vi-VN" w:eastAsia="vi-VN"/>
             </w:rPr>
           </w:pPr>
-          <w:hyperlink w:anchor="_Toc77155886" w:history="1">
+          <w:hyperlink w:anchor="_Toc77702085" w:history="1">
             <w:r>
               <w:rPr>
                 <w:rStyle w:val="Siuktni"/>
-                <w:rFonts w:cstheme="majorHAnsi"/>
-                <w:noProof/>
               </w:rPr>
               <w:t>Phân tích yêu cầu hệ thống, quy trình nghiệp vụ:</w:t>
             </w:r>
             <w:r>
               <w:rPr>
-                <w:noProof/>
                 <w:webHidden/>
               </w:rPr>
               <w:tab/>
             </w:r>
             <w:r>
               <w:rPr>
-                <w:noProof/>
                 <w:webHidden/>
               </w:rPr>
               <w:fldChar w:fldCharType="begin"/>
             </w:r>
             <w:r>
               <w:rPr>
-                <w:noProof/>
                 <w:webHidden/>
               </w:rPr>
-              <w:instrText xml:space="preserve"> PAGEREF _Toc77155886 \h </w:instrText>
-            </w:r>
-            <w:r>
-              <w:rPr>
-                <w:noProof/>
+              <w:instrText xml:space="preserve"> PAGEREF _Toc77702085 \h </w:instrText>
+            </w:r>
+            <w:r>
+              <w:rPr>
                 <w:webHidden/>
               </w:rPr>
             </w:r>
             <w:r>
               <w:rPr>
-                <w:noProof/>
                 <w:webHidden/>
               </w:rPr>
               <w:fldChar w:fldCharType="separate"/>
             </w:r>
             <w:r>
               <w:rPr>
-                <w:noProof/>
                 <w:webHidden/>
               </w:rPr>
               <w:t>5</w:t>
             </w:r>
             <w:r>
               <w:rPr>
-                <w:noProof/>
                 <w:webHidden/>
               </w:rPr>
               <w:fldChar w:fldCharType="end"/>
@@ -3349,7 +3456,7 @@
               <w:lang w:val="vi-VN" w:eastAsia="vi-VN"/>
             </w:rPr>
           </w:pPr>
-          <w:hyperlink w:anchor="_Toc77155887" w:history="1">
+          <w:hyperlink w:anchor="_Toc77702086" w:history="1">
             <w:r>
               <w:rPr>
                 <w:rStyle w:val="Siuktni"/>
@@ -3396,7 +3503,7 @@
                 <w:noProof/>
                 <w:webHidden/>
               </w:rPr>
-              <w:instrText xml:space="preserve"> PAGEREF _Toc77155887 \h </w:instrText>
+              <w:instrText xml:space="preserve"> PAGEREF _Toc77702086 \h </w:instrText>
             </w:r>
             <w:r>
               <w:rPr>
@@ -3439,7 +3546,7 @@
               <w:lang w:val="vi-VN" w:eastAsia="vi-VN"/>
             </w:rPr>
           </w:pPr>
-          <w:hyperlink w:anchor="_Toc77155888" w:history="1">
+          <w:hyperlink w:anchor="_Toc77702087" w:history="1">
             <w:r>
               <w:rPr>
                 <w:rStyle w:val="Siuktni"/>
@@ -3486,7 +3593,7 @@
                 <w:noProof/>
                 <w:webHidden/>
               </w:rPr>
-              <w:instrText xml:space="preserve"> PAGEREF _Toc77155888 \h </w:instrText>
+              <w:instrText xml:space="preserve"> PAGEREF _Toc77702087 \h </w:instrText>
             </w:r>
             <w:r>
               <w:rPr>
@@ -3528,7 +3635,7 @@
               <w:lang w:val="vi-VN" w:eastAsia="vi-VN"/>
             </w:rPr>
           </w:pPr>
-          <w:hyperlink w:anchor="_Toc77155889" w:history="1">
+          <w:hyperlink w:anchor="_Toc77702088" w:history="1">
             <w:r>
               <w:rPr>
                 <w:rStyle w:val="Siuktni"/>
@@ -3556,7 +3663,7 @@
                 <w:noProof/>
                 <w:webHidden/>
               </w:rPr>
-              <w:instrText xml:space="preserve"> PAGEREF _Toc77155889 \h </w:instrText>
+              <w:instrText xml:space="preserve"> PAGEREF _Toc77702088 \h </w:instrText>
             </w:r>
             <w:r>
               <w:rPr>
@@ -3590,67 +3697,54 @@
         <w:p>
           <w:pPr>
             <w:pStyle w:val="Mucluc2"/>
-            <w:tabs>
-              <w:tab w:val="right" w:leader="dot" w:pos="9016"/>
-            </w:tabs>
             <w:rPr>
-              <w:noProof/>
               <w:lang w:val="vi-VN" w:eastAsia="vi-VN"/>
             </w:rPr>
           </w:pPr>
-          <w:hyperlink w:anchor="_Toc77155890" w:history="1">
+          <w:hyperlink w:anchor="_Toc77702089" w:history="1">
             <w:r>
               <w:rPr>
                 <w:rStyle w:val="Siuktni"/>
-                <w:rFonts w:cstheme="majorHAnsi"/>
-                <w:noProof/>
               </w:rPr>
               <w:t>Các sơ đồ cần thiết</w:t>
             </w:r>
             <w:r>
               <w:rPr>
-                <w:noProof/>
                 <w:webHidden/>
               </w:rPr>
               <w:tab/>
             </w:r>
             <w:r>
               <w:rPr>
-                <w:noProof/>
                 <w:webHidden/>
               </w:rPr>
               <w:fldChar w:fldCharType="begin"/>
             </w:r>
             <w:r>
               <w:rPr>
-                <w:noProof/>
                 <w:webHidden/>
               </w:rPr>
-              <w:instrText xml:space="preserve"> PAGEREF _Toc77155890 \h </w:instrText>
-            </w:r>
-            <w:r>
-              <w:rPr>
-                <w:noProof/>
+              <w:instrText xml:space="preserve"> PAGEREF _Toc77702089 \h </w:instrText>
+            </w:r>
+            <w:r>
+              <w:rPr>
                 <w:webHidden/>
               </w:rPr>
             </w:r>
             <w:r>
               <w:rPr>
-                <w:noProof/>
                 <w:webHidden/>
               </w:rPr>
               <w:fldChar w:fldCharType="separate"/>
             </w:r>
             <w:r>
               <w:rPr>
-                <w:noProof/>
                 <w:webHidden/>
               </w:rPr>
               <w:t>8</w:t>
             </w:r>
             <w:r>
               <w:rPr>
-                <w:noProof/>
                 <w:webHidden/>
               </w:rPr>
               <w:fldChar w:fldCharType="end"/>
@@ -3668,7 +3762,7 @@
               <w:lang w:val="vi-VN" w:eastAsia="vi-VN"/>
             </w:rPr>
           </w:pPr>
-          <w:hyperlink w:anchor="_Toc77155900" w:history="1">
+          <w:hyperlink w:anchor="_Toc77702101" w:history="1">
             <w:r>
               <w:rPr>
                 <w:rStyle w:val="Siuktni"/>
@@ -3696,7 +3790,7 @@
                 <w:noProof/>
                 <w:webHidden/>
               </w:rPr>
-              <w:instrText xml:space="preserve"> PAGEREF _Toc77155900 \h </w:instrText>
+              <w:instrText xml:space="preserve"> PAGEREF _Toc77702101 \h </w:instrText>
             </w:r>
             <w:r>
               <w:rPr>
@@ -3716,7 +3810,7 @@
                 <w:noProof/>
                 <w:webHidden/>
               </w:rPr>
-              <w:t>14</w:t>
+              <w:t>15</w:t>
             </w:r>
             <w:r>
               <w:rPr>
@@ -3738,7 +3832,7 @@
               <w:lang w:val="vi-VN" w:eastAsia="vi-VN"/>
             </w:rPr>
           </w:pPr>
-          <w:hyperlink w:anchor="_Toc77155901" w:history="1">
+          <w:hyperlink w:anchor="_Toc77702102" w:history="1">
             <w:r>
               <w:rPr>
                 <w:rStyle w:val="Siuktni"/>
@@ -3766,7 +3860,7 @@
                 <w:noProof/>
                 <w:webHidden/>
               </w:rPr>
-              <w:instrText xml:space="preserve"> PAGEREF _Toc77155901 \h </w:instrText>
+              <w:instrText xml:space="preserve"> PAGEREF _Toc77702102 \h </w:instrText>
             </w:r>
             <w:r>
               <w:rPr>
@@ -3786,7 +3880,7 @@
                 <w:noProof/>
                 <w:webHidden/>
               </w:rPr>
-              <w:t>15</w:t>
+              <w:t>16</w:t>
             </w:r>
             <w:r>
               <w:rPr>
@@ -3838,8 +3932,8 @@
           <w:lang w:val="en-US"/>
         </w:rPr>
       </w:pPr>
-      <w:bookmarkStart w:id="0" w:name="_Toc77155881"/>
-      <w:bookmarkStart w:id="1" w:name="_Toc77155970"/>
+      <w:bookmarkStart w:id="0" w:name="_Toc77155970"/>
+      <w:bookmarkStart w:id="1" w:name="_Toc77702080"/>
       <w:r>
         <w:rPr>
           <w:rFonts w:cstheme="majorHAnsi"/>
@@ -3863,8 +3957,8 @@
           <w:lang w:val="en-US"/>
         </w:rPr>
       </w:pPr>
-      <w:bookmarkStart w:id="2" w:name="_Toc77155882"/>
-      <w:bookmarkStart w:id="3" w:name="_Toc77155971"/>
+      <w:bookmarkStart w:id="2" w:name="_Toc77155971"/>
+      <w:bookmarkStart w:id="3" w:name="_Toc77702081"/>
       <w:proofErr w:type="spellStart"/>
       <w:r>
         <w:rPr>
@@ -5192,7 +5286,6 @@
         <w:t xml:space="preserve"> </w:t>
       </w:r>
       <w:proofErr w:type="spellStart"/>
-      <w:proofErr w:type="gramStart"/>
       <w:r>
         <w:rPr>
           <w:rFonts w:asciiTheme="majorHAnsi" w:hAnsiTheme="majorHAnsi" w:cstheme="majorHAnsi"/>
@@ -5208,16 +5301,7 @@
           <w:sz w:val="32"/>
           <w:lang w:val="en-US"/>
         </w:rPr>
-        <w:t>,..</w:t>
-      </w:r>
-      <w:proofErr w:type="gramEnd"/>
-      <w:r>
-        <w:rPr>
-          <w:rFonts w:asciiTheme="majorHAnsi" w:hAnsiTheme="majorHAnsi" w:cstheme="majorHAnsi"/>
-          <w:sz w:val="32"/>
-          <w:lang w:val="en-US"/>
-        </w:rPr>
-        <w:t xml:space="preserve"> </w:t>
+        <w:t xml:space="preserve">,.. </w:t>
       </w:r>
       <w:proofErr w:type="spellStart"/>
       <w:r>
@@ -5548,8 +5632,8 @@
           <w:lang w:val="en-US"/>
         </w:rPr>
       </w:pPr>
-      <w:bookmarkStart w:id="4" w:name="_Toc77155883"/>
-      <w:bookmarkStart w:id="5" w:name="_Toc77155972"/>
+      <w:bookmarkStart w:id="4" w:name="_Toc77155972"/>
+      <w:bookmarkStart w:id="5" w:name="_Toc77702082"/>
       <w:r>
         <w:rPr>
           <w:rFonts w:cstheme="majorHAnsi"/>
@@ -5798,8 +5882,8 @@
           <w:lang w:val="en-US"/>
         </w:rPr>
       </w:pPr>
-      <w:bookmarkStart w:id="6" w:name="_Toc77155884"/>
-      <w:bookmarkStart w:id="7" w:name="_Toc77155973"/>
+      <w:bookmarkStart w:id="6" w:name="_Toc77155973"/>
+      <w:bookmarkStart w:id="7" w:name="_Toc77702083"/>
       <w:proofErr w:type="spellStart"/>
       <w:r>
         <w:rPr>
@@ -6191,7 +6275,6 @@
         <w:t xml:space="preserve"> </w:t>
       </w:r>
       <w:proofErr w:type="spellStart"/>
-      <w:proofErr w:type="gramStart"/>
       <w:r>
         <w:rPr>
           <w:rFonts w:asciiTheme="majorHAnsi" w:hAnsiTheme="majorHAnsi" w:cstheme="majorHAnsi"/>
@@ -6201,7 +6284,6 @@
         <w:t>tờ,văn</w:t>
       </w:r>
       <w:proofErr w:type="spellEnd"/>
-      <w:proofErr w:type="gramEnd"/>
       <w:r>
         <w:rPr>
           <w:rFonts w:asciiTheme="majorHAnsi" w:hAnsiTheme="majorHAnsi" w:cstheme="majorHAnsi"/>
@@ -7571,8 +7653,8 @@
           <w:lang w:val="en-US"/>
         </w:rPr>
       </w:pPr>
-      <w:bookmarkStart w:id="8" w:name="_Toc77155885"/>
-      <w:bookmarkStart w:id="9" w:name="_Toc77155974"/>
+      <w:bookmarkStart w:id="8" w:name="_Toc77155974"/>
+      <w:bookmarkStart w:id="9" w:name="_Toc77702084"/>
       <w:r>
         <w:rPr>
           <w:rFonts w:cstheme="majorHAnsi"/>
@@ -7596,8 +7678,8 @@
           <w:lang w:val="en-US"/>
         </w:rPr>
       </w:pPr>
-      <w:bookmarkStart w:id="10" w:name="_Toc77155886"/>
-      <w:bookmarkStart w:id="11" w:name="_Toc77155975"/>
+      <w:bookmarkStart w:id="10" w:name="_Toc77155975"/>
+      <w:bookmarkStart w:id="11" w:name="_Toc77702085"/>
       <w:proofErr w:type="spellStart"/>
       <w:r>
         <w:rPr>
@@ -7820,8 +7902,8 @@
           <w:lang w:val="en-US"/>
         </w:rPr>
       </w:pPr>
-      <w:bookmarkStart w:id="12" w:name="_Toc77155887"/>
-      <w:bookmarkStart w:id="13" w:name="_Toc77155976"/>
+      <w:bookmarkStart w:id="12" w:name="_Toc77155976"/>
+      <w:bookmarkStart w:id="13" w:name="_Toc77702086"/>
       <w:proofErr w:type="spellStart"/>
       <w:r>
         <w:rPr>
@@ -9696,8 +9778,8 @@
           <w:lang w:val="en-US"/>
         </w:rPr>
       </w:pPr>
-      <w:bookmarkStart w:id="14" w:name="_Toc77155888"/>
-      <w:bookmarkStart w:id="15" w:name="_Toc77155977"/>
+      <w:bookmarkStart w:id="14" w:name="_Toc77155977"/>
+      <w:bookmarkStart w:id="15" w:name="_Toc77702087"/>
       <w:proofErr w:type="spellStart"/>
       <w:r>
         <w:rPr>
@@ -18376,8 +18458,8 @@
           <w:szCs w:val="32"/>
         </w:rPr>
       </w:pPr>
-      <w:bookmarkStart w:id="16" w:name="_Toc77155889"/>
-      <w:bookmarkStart w:id="17" w:name="_Toc77155978"/>
+      <w:bookmarkStart w:id="16" w:name="_Toc77155978"/>
+      <w:bookmarkStart w:id="17" w:name="_Toc77702088"/>
       <w:r>
         <w:rPr>
           <w:rFonts w:cstheme="majorHAnsi"/>
@@ -18401,8 +18483,8 @@
           <w:szCs w:val="32"/>
         </w:rPr>
       </w:pPr>
-      <w:bookmarkStart w:id="18" w:name="_Toc77155890"/>
-      <w:bookmarkStart w:id="19" w:name="_Toc77155979"/>
+      <w:bookmarkStart w:id="18" w:name="_Toc77155979"/>
+      <w:bookmarkStart w:id="19" w:name="_Toc77702089"/>
       <w:proofErr w:type="spellStart"/>
       <w:r>
         <w:rPr>
@@ -18492,7 +18574,7 @@
           <w:noProof/>
         </w:rPr>
         <w:drawing>
-          <wp:anchor distT="0" distB="0" distL="114300" distR="114300" simplePos="0" relativeHeight="251645440" behindDoc="0" locked="0" layoutInCell="1" allowOverlap="1" wp14:anchorId="56ED7E5C" wp14:editId="30D81727">
+          <wp:anchor distT="0" distB="0" distL="114300" distR="114300" simplePos="0" relativeHeight="251651584" behindDoc="0" locked="0" layoutInCell="1" allowOverlap="1" wp14:anchorId="56ED7E5C" wp14:editId="30D81727">
             <wp:simplePos x="0" y="0"/>
             <wp:positionH relativeFrom="column">
               <wp:posOffset>0</wp:posOffset>
@@ -18616,6 +18698,7 @@
       </w:pPr>
       <w:bookmarkStart w:id="20" w:name="_Toc77155891"/>
       <w:bookmarkStart w:id="21" w:name="_Toc77155980"/>
+      <w:bookmarkStart w:id="22" w:name="_Toc77702090"/>
       <w:proofErr w:type="spellStart"/>
       <w:r>
         <w:rPr>
@@ -18708,6 +18791,7 @@
       </w:r>
       <w:bookmarkEnd w:id="20"/>
       <w:bookmarkEnd w:id="21"/>
+      <w:bookmarkEnd w:id="22"/>
     </w:p>
     <w:p>
       <w:pPr>
@@ -18810,7 +18894,7 @@
         </w:rPr>
         <w:lastRenderedPageBreak/>
         <w:drawing>
-          <wp:anchor distT="0" distB="0" distL="114300" distR="114300" simplePos="0" relativeHeight="251649536" behindDoc="0" locked="0" layoutInCell="1" allowOverlap="1" wp14:anchorId="280F7173" wp14:editId="6CFD1399">
+          <wp:anchor distT="0" distB="0" distL="114300" distR="114300" simplePos="0" relativeHeight="251654656" behindDoc="0" locked="0" layoutInCell="1" allowOverlap="1" wp14:anchorId="280F7173" wp14:editId="6CFD1399">
             <wp:simplePos x="0" y="0"/>
             <wp:positionH relativeFrom="column">
               <wp:posOffset>1276350</wp:posOffset>
@@ -18881,8 +18965,9 @@
           <w:lang w:val="en-US"/>
         </w:rPr>
       </w:pPr>
-      <w:bookmarkStart w:id="22" w:name="_Toc77155892"/>
-      <w:bookmarkStart w:id="23" w:name="_Toc77155981"/>
+      <w:bookmarkStart w:id="23" w:name="_Toc77155892"/>
+      <w:bookmarkStart w:id="24" w:name="_Toc77155981"/>
+      <w:bookmarkStart w:id="25" w:name="_Toc77702091"/>
       <w:r>
         <w:rPr>
           <w:b w:val="0"/>
@@ -19035,8 +19120,9 @@
         </w:rPr>
         <w:t>nhập</w:t>
       </w:r>
-      <w:bookmarkEnd w:id="22"/>
       <w:bookmarkEnd w:id="23"/>
+      <w:bookmarkEnd w:id="24"/>
+      <w:bookmarkEnd w:id="25"/>
       <w:proofErr w:type="spellEnd"/>
     </w:p>
     <w:p>
@@ -19069,8 +19155,9 @@
           <w:lang w:val="en-US"/>
         </w:rPr>
       </w:pPr>
-      <w:bookmarkStart w:id="24" w:name="_Toc77155893"/>
-      <w:bookmarkStart w:id="25" w:name="_Toc77155982"/>
+      <w:bookmarkStart w:id="26" w:name="_Toc77155893"/>
+      <w:bookmarkStart w:id="27" w:name="_Toc77155982"/>
+      <w:bookmarkStart w:id="28" w:name="_Toc77702092"/>
       <w:proofErr w:type="spellStart"/>
       <w:r>
         <w:rPr>
@@ -19099,8 +19186,9 @@
           <w:szCs w:val="32"/>
           <w:lang w:val="en-US"/>
         </w:rPr>
-        <w:t xml:space="preserve"> 1.</w:t>
-      </w:r>
+        <w:t xml:space="preserve"> 1.3 Giao </w:t>
+      </w:r>
+      <w:proofErr w:type="spellStart"/>
       <w:r>
         <w:rPr>
           <w:rFonts w:cstheme="majorHAnsi"/>
@@ -19113,9 +19201,9 @@
           <w:szCs w:val="32"/>
           <w:lang w:val="en-US"/>
         </w:rPr>
-        <w:t xml:space="preserve">3 Giao </w:t>
-      </w:r>
-      <w:proofErr w:type="spellStart"/>
+        <w:t>diện</w:t>
+      </w:r>
+      <w:proofErr w:type="spellEnd"/>
       <w:r>
         <w:rPr>
           <w:rFonts w:cstheme="majorHAnsi"/>
@@ -19128,9 +19216,9 @@
           <w:szCs w:val="32"/>
           <w:lang w:val="en-US"/>
         </w:rPr>
-        <w:t>diện</w:t>
-      </w:r>
-      <w:proofErr w:type="spellEnd"/>
+        <w:t xml:space="preserve"> </w:t>
+      </w:r>
+      <w:proofErr w:type="spellStart"/>
       <w:r>
         <w:rPr>
           <w:rFonts w:cstheme="majorHAnsi"/>
@@ -19143,9 +19231,9 @@
           <w:szCs w:val="32"/>
           <w:lang w:val="en-US"/>
         </w:rPr>
-        <w:t xml:space="preserve"> </w:t>
-      </w:r>
-      <w:proofErr w:type="spellStart"/>
+        <w:t>chính</w:t>
+      </w:r>
+      <w:proofErr w:type="spellEnd"/>
       <w:r>
         <w:rPr>
           <w:rFonts w:cstheme="majorHAnsi"/>
@@ -19158,9 +19246,9 @@
           <w:szCs w:val="32"/>
           <w:lang w:val="en-US"/>
         </w:rPr>
-        <w:t>chính</w:t>
-      </w:r>
-      <w:proofErr w:type="spellEnd"/>
+        <w:t xml:space="preserve"> </w:t>
+      </w:r>
+      <w:proofErr w:type="spellStart"/>
       <w:r>
         <w:rPr>
           <w:rFonts w:cstheme="majorHAnsi"/>
@@ -19173,9 +19261,9 @@
           <w:szCs w:val="32"/>
           <w:lang w:val="en-US"/>
         </w:rPr>
-        <w:t xml:space="preserve"> </w:t>
-      </w:r>
-      <w:proofErr w:type="spellStart"/>
+        <w:t>của</w:t>
+      </w:r>
+      <w:proofErr w:type="spellEnd"/>
       <w:r>
         <w:rPr>
           <w:rFonts w:cstheme="majorHAnsi"/>
@@ -19188,25 +19276,11 @@
           <w:szCs w:val="32"/>
           <w:lang w:val="en-US"/>
         </w:rPr>
-        <w:t>của</w:t>
-      </w:r>
-      <w:proofErr w:type="spellEnd"/>
-      <w:r>
-        <w:rPr>
-          <w:rFonts w:cstheme="majorHAnsi"/>
-          <w:b w:val="0"/>
-          <w:bCs w:val="0"/>
-          <w:i/>
-          <w:iCs/>
-          <w:color w:val="auto"/>
-          <w:sz w:val="32"/>
-          <w:szCs w:val="32"/>
-          <w:lang w:val="en-US"/>
-        </w:rPr>
         <w:t xml:space="preserve"> admin</w:t>
       </w:r>
-      <w:bookmarkEnd w:id="24"/>
-      <w:bookmarkEnd w:id="25"/>
+      <w:bookmarkEnd w:id="26"/>
+      <w:bookmarkEnd w:id="27"/>
+      <w:bookmarkEnd w:id="28"/>
     </w:p>
     <w:p>
       <w:pPr>
@@ -19296,8 +19370,9 @@
           <w:lang w:val="en-US"/>
         </w:rPr>
       </w:pPr>
-      <w:bookmarkStart w:id="26" w:name="_Toc77155894"/>
-      <w:bookmarkStart w:id="27" w:name="_Toc77155983"/>
+      <w:bookmarkStart w:id="29" w:name="_Toc77155894"/>
+      <w:bookmarkStart w:id="30" w:name="_Toc77155983"/>
+      <w:bookmarkStart w:id="31" w:name="_Toc77702093"/>
       <w:r>
         <w:rPr>
           <w:b w:val="0"/>
@@ -19305,7 +19380,7 @@
           <w:noProof/>
         </w:rPr>
         <w:drawing>
-          <wp:anchor distT="0" distB="0" distL="114300" distR="114300" simplePos="0" relativeHeight="251641344" behindDoc="0" locked="0" layoutInCell="1" allowOverlap="1" wp14:anchorId="5D1F3B22" wp14:editId="1C2F5E3A">
+          <wp:anchor distT="0" distB="0" distL="114300" distR="114300" simplePos="0" relativeHeight="251648512" behindDoc="0" locked="0" layoutInCell="1" allowOverlap="1" wp14:anchorId="5D1F3B22" wp14:editId="1C2F5E3A">
             <wp:simplePos x="0" y="0"/>
             <wp:positionH relativeFrom="column">
               <wp:posOffset>0</wp:posOffset>
@@ -19508,8 +19583,9 @@
         </w:rPr>
         <w:t xml:space="preserve"> Staff</w:t>
       </w:r>
-      <w:bookmarkEnd w:id="26"/>
-      <w:bookmarkEnd w:id="27"/>
+      <w:bookmarkEnd w:id="29"/>
+      <w:bookmarkEnd w:id="30"/>
+      <w:bookmarkEnd w:id="31"/>
     </w:p>
     <w:p>
       <w:pPr>
@@ -19536,8 +19612,9 @@
           <w:color w:val="auto"/>
         </w:rPr>
       </w:pPr>
-      <w:bookmarkStart w:id="28" w:name="_Toc77155895"/>
-      <w:bookmarkStart w:id="29" w:name="_Toc77155984"/>
+      <w:bookmarkStart w:id="32" w:name="_Toc77155895"/>
+      <w:bookmarkStart w:id="33" w:name="_Toc77155984"/>
+      <w:bookmarkStart w:id="34" w:name="_Toc77702094"/>
       <w:proofErr w:type="spellStart"/>
       <w:r>
         <w:rPr>
@@ -19566,7 +19643,7 @@
           <w:szCs w:val="32"/>
           <w:lang w:val="en-US"/>
         </w:rPr>
-        <w:t xml:space="preserve"> 1.</w:t>
+        <w:t xml:space="preserve"> 1.5 </w:t>
       </w:r>
       <w:r>
         <w:rPr>
@@ -19580,8 +19657,9 @@
           <w:szCs w:val="32"/>
           <w:lang w:val="en-US"/>
         </w:rPr>
-        <w:t>5</w:t>
-      </w:r>
+        <w:t xml:space="preserve">Form </w:t>
+      </w:r>
+      <w:proofErr w:type="spellStart"/>
       <w:r>
         <w:rPr>
           <w:rFonts w:cstheme="majorHAnsi"/>
@@ -19594,8 +19672,9 @@
           <w:szCs w:val="32"/>
           <w:lang w:val="en-US"/>
         </w:rPr>
-        <w:t xml:space="preserve"> </w:t>
-      </w:r>
+        <w:t>quản</w:t>
+      </w:r>
+      <w:proofErr w:type="spellEnd"/>
       <w:r>
         <w:rPr>
           <w:rFonts w:cstheme="majorHAnsi"/>
@@ -19608,7 +19687,7 @@
           <w:szCs w:val="32"/>
           <w:lang w:val="en-US"/>
         </w:rPr>
-        <w:t xml:space="preserve">Form </w:t>
+        <w:t xml:space="preserve"> </w:t>
       </w:r>
       <w:proofErr w:type="spellStart"/>
       <w:r>
@@ -19623,7 +19702,7 @@
           <w:szCs w:val="32"/>
           <w:lang w:val="en-US"/>
         </w:rPr>
-        <w:t>quản</w:t>
+        <w:t>lý</w:t>
       </w:r>
       <w:proofErr w:type="spellEnd"/>
       <w:r>
@@ -19653,40 +19732,11 @@
           <w:szCs w:val="32"/>
           <w:lang w:val="en-US"/>
         </w:rPr>
-        <w:t>lý</w:t>
-      </w:r>
-      <w:proofErr w:type="spellEnd"/>
-      <w:r>
-        <w:rPr>
-          <w:rFonts w:cstheme="majorHAnsi"/>
-          <w:b w:val="0"/>
-          <w:bCs w:val="0"/>
-          <w:i/>
-          <w:iCs/>
-          <w:color w:val="auto"/>
-          <w:sz w:val="32"/>
-          <w:szCs w:val="32"/>
-          <w:lang w:val="en-US"/>
-        </w:rPr>
-        <w:t xml:space="preserve"> </w:t>
-      </w:r>
-      <w:proofErr w:type="spellStart"/>
-      <w:r>
-        <w:rPr>
-          <w:rFonts w:cstheme="majorHAnsi"/>
-          <w:b w:val="0"/>
-          <w:bCs w:val="0"/>
-          <w:i/>
-          <w:iCs/>
-          <w:color w:val="auto"/>
-          <w:sz w:val="32"/>
-          <w:szCs w:val="32"/>
-          <w:lang w:val="en-US"/>
-        </w:rPr>
         <w:t>phòng</w:t>
       </w:r>
-      <w:bookmarkEnd w:id="28"/>
-      <w:bookmarkEnd w:id="29"/>
+      <w:bookmarkEnd w:id="32"/>
+      <w:bookmarkEnd w:id="33"/>
+      <w:bookmarkEnd w:id="34"/>
       <w:proofErr w:type="spellEnd"/>
     </w:p>
     <w:p>
@@ -19786,8 +19836,9 @@
           <w:lang w:val="en-US"/>
         </w:rPr>
       </w:pPr>
-      <w:bookmarkStart w:id="30" w:name="_Toc77155896"/>
-      <w:bookmarkStart w:id="31" w:name="_Toc77155985"/>
+      <w:bookmarkStart w:id="35" w:name="_Toc77155896"/>
+      <w:bookmarkStart w:id="36" w:name="_Toc77155985"/>
+      <w:bookmarkStart w:id="37" w:name="_Toc77702095"/>
       <w:r>
         <w:rPr>
           <w:b w:val="0"/>
@@ -19795,7 +19846,7 @@
           <w:noProof/>
         </w:rPr>
         <w:drawing>
-          <wp:anchor distT="0" distB="0" distL="114300" distR="114300" simplePos="0" relativeHeight="251681280" behindDoc="0" locked="0" layoutInCell="1" allowOverlap="1" wp14:anchorId="56568CBC" wp14:editId="5C4A1807">
+          <wp:anchor distT="0" distB="0" distL="114300" distR="114300" simplePos="0" relativeHeight="251666944" behindDoc="0" locked="0" layoutInCell="1" allowOverlap="1" wp14:anchorId="56568CBC" wp14:editId="5C4A1807">
             <wp:simplePos x="0" y="0"/>
             <wp:positionH relativeFrom="column">
               <wp:posOffset>0</wp:posOffset>
@@ -20071,8 +20122,9 @@
         </w:rPr>
         <w:t>viên</w:t>
       </w:r>
-      <w:bookmarkEnd w:id="30"/>
-      <w:bookmarkEnd w:id="31"/>
+      <w:bookmarkEnd w:id="35"/>
+      <w:bookmarkEnd w:id="36"/>
+      <w:bookmarkEnd w:id="37"/>
       <w:proofErr w:type="spellEnd"/>
     </w:p>
     <w:p>
@@ -20105,8 +20157,9 @@
           <w:lang w:val="en-US"/>
         </w:rPr>
       </w:pPr>
-      <w:bookmarkStart w:id="32" w:name="_Toc77155897"/>
-      <w:bookmarkStart w:id="33" w:name="_Toc77155986"/>
+      <w:bookmarkStart w:id="38" w:name="_Toc77155897"/>
+      <w:bookmarkStart w:id="39" w:name="_Toc77155986"/>
+      <w:bookmarkStart w:id="40" w:name="_Toc77702096"/>
       <w:proofErr w:type="spellStart"/>
       <w:r>
         <w:rPr>
@@ -20328,8 +20381,9 @@
         </w:rPr>
         <w:t>hàng</w:t>
       </w:r>
-      <w:bookmarkEnd w:id="32"/>
-      <w:bookmarkEnd w:id="33"/>
+      <w:bookmarkEnd w:id="38"/>
+      <w:bookmarkEnd w:id="39"/>
+      <w:bookmarkEnd w:id="40"/>
       <w:proofErr w:type="spellEnd"/>
     </w:p>
     <w:p>
@@ -20379,7 +20433,7 @@
         </w:rPr>
         <w:lastRenderedPageBreak/>
         <w:drawing>
-          <wp:anchor distT="0" distB="0" distL="114300" distR="114300" simplePos="0" relativeHeight="251670016" behindDoc="0" locked="0" layoutInCell="1" allowOverlap="1" wp14:anchorId="4661686F" wp14:editId="2188A9C6">
+          <wp:anchor distT="0" distB="0" distL="114300" distR="114300" simplePos="0" relativeHeight="251663872" behindDoc="0" locked="0" layoutInCell="1" allowOverlap="1" wp14:anchorId="4661686F" wp14:editId="2188A9C6">
             <wp:simplePos x="0" y="0"/>
             <wp:positionH relativeFrom="column">
               <wp:posOffset>-28575</wp:posOffset>
@@ -20451,8 +20505,9 @@
           <w:lang w:val="en-US"/>
         </w:rPr>
       </w:pPr>
-      <w:bookmarkStart w:id="34" w:name="_Toc77155898"/>
-      <w:bookmarkStart w:id="35" w:name="_Toc77155987"/>
+      <w:bookmarkStart w:id="41" w:name="_Toc77155898"/>
+      <w:bookmarkStart w:id="42" w:name="_Toc77155987"/>
+      <w:bookmarkStart w:id="43" w:name="_Toc77702097"/>
       <w:proofErr w:type="spellStart"/>
       <w:r>
         <w:rPr>
@@ -20481,7 +20536,7 @@
           <w:szCs w:val="32"/>
           <w:lang w:val="en-US"/>
         </w:rPr>
-        <w:t xml:space="preserve"> 1</w:t>
+        <w:t xml:space="preserve"> 1.</w:t>
       </w:r>
       <w:r>
         <w:rPr>
@@ -20495,7 +20550,7 @@
           <w:szCs w:val="32"/>
           <w:lang w:val="en-US"/>
         </w:rPr>
-        <w:t>.</w:t>
+        <w:t>8</w:t>
       </w:r>
       <w:r>
         <w:rPr>
@@ -20509,7 +20564,7 @@
           <w:szCs w:val="32"/>
           <w:lang w:val="en-US"/>
         </w:rPr>
-        <w:t>8</w:t>
+        <w:t xml:space="preserve"> </w:t>
       </w:r>
       <w:r>
         <w:rPr>
@@ -20523,8 +20578,9 @@
           <w:szCs w:val="32"/>
           <w:lang w:val="en-US"/>
         </w:rPr>
-        <w:t xml:space="preserve"> </w:t>
-      </w:r>
+        <w:t xml:space="preserve">Form </w:t>
+      </w:r>
+      <w:proofErr w:type="spellStart"/>
       <w:r>
         <w:rPr>
           <w:rFonts w:cstheme="majorHAnsi"/>
@@ -20537,9 +20593,9 @@
           <w:szCs w:val="32"/>
           <w:lang w:val="en-US"/>
         </w:rPr>
-        <w:t xml:space="preserve">Form </w:t>
-      </w:r>
-      <w:proofErr w:type="spellStart"/>
+        <w:t>nhận</w:t>
+      </w:r>
+      <w:proofErr w:type="spellEnd"/>
       <w:r>
         <w:rPr>
           <w:rFonts w:cstheme="majorHAnsi"/>
@@ -20552,9 +20608,9 @@
           <w:szCs w:val="32"/>
           <w:lang w:val="en-US"/>
         </w:rPr>
-        <w:t>nhận</w:t>
-      </w:r>
-      <w:proofErr w:type="spellEnd"/>
+        <w:t xml:space="preserve"> </w:t>
+      </w:r>
+      <w:proofErr w:type="spellStart"/>
       <w:r>
         <w:rPr>
           <w:rFonts w:cstheme="majorHAnsi"/>
@@ -20567,9 +20623,9 @@
           <w:szCs w:val="32"/>
           <w:lang w:val="en-US"/>
         </w:rPr>
-        <w:t xml:space="preserve"> </w:t>
-      </w:r>
-      <w:proofErr w:type="spellStart"/>
+        <w:t>phòng</w:t>
+      </w:r>
+      <w:proofErr w:type="spellEnd"/>
       <w:r>
         <w:rPr>
           <w:rFonts w:cstheme="majorHAnsi"/>
@@ -20582,9 +20638,9 @@
           <w:szCs w:val="32"/>
           <w:lang w:val="en-US"/>
         </w:rPr>
-        <w:t>phòng</w:t>
-      </w:r>
-      <w:proofErr w:type="spellEnd"/>
+        <w:t xml:space="preserve">, </w:t>
+      </w:r>
+      <w:proofErr w:type="spellStart"/>
       <w:r>
         <w:rPr>
           <w:rFonts w:cstheme="majorHAnsi"/>
@@ -20597,9 +20653,9 @@
           <w:szCs w:val="32"/>
           <w:lang w:val="en-US"/>
         </w:rPr>
-        <w:t xml:space="preserve">, </w:t>
-      </w:r>
-      <w:proofErr w:type="spellStart"/>
+        <w:t>tạo</w:t>
+      </w:r>
+      <w:proofErr w:type="spellEnd"/>
       <w:r>
         <w:rPr>
           <w:rFonts w:cstheme="majorHAnsi"/>
@@ -20612,9 +20668,9 @@
           <w:szCs w:val="32"/>
           <w:lang w:val="en-US"/>
         </w:rPr>
-        <w:t>tạo</w:t>
-      </w:r>
-      <w:proofErr w:type="spellEnd"/>
+        <w:t xml:space="preserve"> </w:t>
+      </w:r>
+      <w:proofErr w:type="spellStart"/>
       <w:r>
         <w:rPr>
           <w:rFonts w:cstheme="majorHAnsi"/>
@@ -20627,9 +20683,9 @@
           <w:szCs w:val="32"/>
           <w:lang w:val="en-US"/>
         </w:rPr>
-        <w:t xml:space="preserve"> </w:t>
-      </w:r>
-      <w:proofErr w:type="spellStart"/>
+        <w:t>hóa</w:t>
+      </w:r>
+      <w:proofErr w:type="spellEnd"/>
       <w:r>
         <w:rPr>
           <w:rFonts w:cstheme="majorHAnsi"/>
@@ -20642,9 +20698,9 @@
           <w:szCs w:val="32"/>
           <w:lang w:val="en-US"/>
         </w:rPr>
-        <w:t>hóa</w:t>
-      </w:r>
-      <w:proofErr w:type="spellEnd"/>
+        <w:t xml:space="preserve"> </w:t>
+      </w:r>
+      <w:proofErr w:type="spellStart"/>
       <w:r>
         <w:rPr>
           <w:rFonts w:cstheme="majorHAnsi"/>
@@ -20657,25 +20713,11 @@
           <w:szCs w:val="32"/>
           <w:lang w:val="en-US"/>
         </w:rPr>
-        <w:t xml:space="preserve"> </w:t>
-      </w:r>
-      <w:proofErr w:type="spellStart"/>
-      <w:r>
-        <w:rPr>
-          <w:rFonts w:cstheme="majorHAnsi"/>
-          <w:b w:val="0"/>
-          <w:bCs w:val="0"/>
-          <w:i/>
-          <w:iCs/>
-          <w:color w:val="auto"/>
-          <w:sz w:val="32"/>
-          <w:szCs w:val="32"/>
-          <w:lang w:val="en-US"/>
-        </w:rPr>
         <w:t>đơn</w:t>
       </w:r>
-      <w:bookmarkEnd w:id="34"/>
-      <w:bookmarkEnd w:id="35"/>
+      <w:bookmarkEnd w:id="41"/>
+      <w:bookmarkEnd w:id="42"/>
+      <w:bookmarkEnd w:id="43"/>
       <w:proofErr w:type="spellEnd"/>
     </w:p>
     <w:p>
@@ -20761,8 +20803,9 @@
           <w:lang w:val="en-US"/>
         </w:rPr>
       </w:pPr>
-      <w:bookmarkStart w:id="36" w:name="_Toc77155899"/>
-      <w:bookmarkStart w:id="37" w:name="_Toc77155988"/>
+      <w:bookmarkStart w:id="44" w:name="_Toc77155899"/>
+      <w:bookmarkStart w:id="45" w:name="_Toc77155988"/>
+      <w:bookmarkStart w:id="46" w:name="_Toc77702098"/>
       <w:proofErr w:type="spellStart"/>
       <w:r>
         <w:rPr>
@@ -20913,8 +20956,9 @@
         </w:rPr>
         <w:t>đơn</w:t>
       </w:r>
-      <w:bookmarkEnd w:id="36"/>
-      <w:bookmarkEnd w:id="37"/>
+      <w:bookmarkEnd w:id="44"/>
+      <w:bookmarkEnd w:id="45"/>
+      <w:bookmarkEnd w:id="46"/>
       <w:proofErr w:type="spellEnd"/>
     </w:p>
     <w:p>
@@ -20950,9 +20994,9 @@
         </w:rPr>
         <w:lastRenderedPageBreak/>
         <w:drawing>
-          <wp:inline distT="0" distB="0" distL="0" distR="0" wp14:anchorId="21C92D04" wp14:editId="60A888B0">
-            <wp:extent cx="4648200" cy="4150730"/>
-            <wp:effectExtent l="0" t="0" r="0" b="2540"/>
+          <wp:inline distT="0" distB="0" distL="0" distR="0" wp14:anchorId="21C92D04" wp14:editId="7F00F6B9">
+            <wp:extent cx="4206900" cy="3756660"/>
+            <wp:effectExtent l="0" t="0" r="3175" b="0"/>
             <wp:docPr id="17" name="Hình ảnh 17"/>
             <wp:cNvGraphicFramePr>
               <a:graphicFrameLocks xmlns:a="http://schemas.openxmlformats.org/drawingml/2006/main" noChangeAspect="1"/>
@@ -20973,7 +21017,7 @@
                   <pic:spPr>
                     <a:xfrm>
                       <a:off x="0" y="0"/>
-                      <a:ext cx="4656480" cy="4158124"/>
+                      <a:ext cx="4227398" cy="3774964"/>
                     </a:xfrm>
                     <a:prstGeom prst="rect">
                       <a:avLst/>
@@ -21002,7 +21046,8 @@
           <w:lang w:val="en-US"/>
         </w:rPr>
       </w:pPr>
-      <w:bookmarkStart w:id="38" w:name="_Toc77155989"/>
+      <w:bookmarkStart w:id="47" w:name="_Toc77155989"/>
+      <w:bookmarkStart w:id="48" w:name="_Toc77702099"/>
       <w:proofErr w:type="spellStart"/>
       <w:r>
         <w:rPr>
@@ -21134,19 +21179,13 @@
         </w:rPr>
         <w:t>kê</w:t>
       </w:r>
-      <w:bookmarkEnd w:id="38"/>
+      <w:bookmarkEnd w:id="47"/>
+      <w:bookmarkEnd w:id="48"/>
       <w:proofErr w:type="spellEnd"/>
     </w:p>
     <w:p>
       <w:pPr>
-        <w:jc w:val="center"/>
-        <w:rPr>
-          <w:rFonts w:asciiTheme="majorHAnsi" w:hAnsiTheme="majorHAnsi" w:cstheme="majorHAnsi"/>
-          <w:bCs/>
-          <w:i/>
-          <w:iCs/>
-          <w:sz w:val="32"/>
-          <w:szCs w:val="32"/>
+        <w:rPr>
           <w:lang w:val="en-US"/>
         </w:rPr>
       </w:pPr>
@@ -21154,31 +21193,235 @@
     <w:p>
       <w:pPr>
         <w:rPr>
-          <w:rFonts w:asciiTheme="majorHAnsi" w:hAnsiTheme="majorHAnsi" w:cstheme="majorHAnsi"/>
-          <w:bCs/>
-          <w:i/>
-          <w:iCs/>
-          <w:sz w:val="32"/>
-          <w:szCs w:val="32"/>
           <w:lang w:val="en-US"/>
         </w:rPr>
       </w:pPr>
       <w:r>
         <w:rPr>
-          <w:rFonts w:asciiTheme="majorHAnsi" w:hAnsiTheme="majorHAnsi" w:cstheme="majorHAnsi"/>
-          <w:bCs/>
-          <w:i/>
-          <w:iCs/>
-          <w:sz w:val="32"/>
-          <w:szCs w:val="32"/>
-          <w:lang w:val="en-US"/>
-        </w:rPr>
-        <w:br w:type="page"/>
+          <w:noProof/>
+        </w:rPr>
+        <w:drawing>
+          <wp:inline distT="0" distB="0" distL="0" distR="0" wp14:anchorId="1F50457B" wp14:editId="32C8FFF6">
+            <wp:extent cx="5731510" cy="3372485"/>
+            <wp:effectExtent l="0" t="0" r="2540" b="0"/>
+            <wp:docPr id="2" name="Hình ảnh 2"/>
+            <wp:cNvGraphicFramePr>
+              <a:graphicFrameLocks xmlns:a="http://schemas.openxmlformats.org/drawingml/2006/main" noChangeAspect="1"/>
+            </wp:cNvGraphicFramePr>
+            <a:graphic xmlns:a="http://schemas.openxmlformats.org/drawingml/2006/main">
+              <a:graphicData uri="http://schemas.openxmlformats.org/drawingml/2006/picture">
+                <pic:pic xmlns:pic="http://schemas.openxmlformats.org/drawingml/2006/picture">
+                  <pic:nvPicPr>
+                    <pic:cNvPr id="1" name=""/>
+                    <pic:cNvPicPr/>
+                  </pic:nvPicPr>
+                  <pic:blipFill>
+                    <a:blip r:embed="rId20"/>
+                    <a:stretch>
+                      <a:fillRect/>
+                    </a:stretch>
+                  </pic:blipFill>
+                  <pic:spPr>
+                    <a:xfrm>
+                      <a:off x="0" y="0"/>
+                      <a:ext cx="5731510" cy="3372485"/>
+                    </a:xfrm>
+                    <a:prstGeom prst="rect">
+                      <a:avLst/>
+                    </a:prstGeom>
+                  </pic:spPr>
+                </pic:pic>
+              </a:graphicData>
+            </a:graphic>
+          </wp:inline>
+        </w:drawing>
       </w:r>
     </w:p>
     <w:p>
       <w:pPr>
+        <w:pStyle w:val="u2"/>
         <w:jc w:val="center"/>
+        <w:rPr>
+          <w:rFonts w:cstheme="majorHAnsi"/>
+          <w:b w:val="0"/>
+          <w:bCs w:val="0"/>
+          <w:i/>
+          <w:iCs/>
+          <w:color w:val="auto"/>
+          <w:sz w:val="32"/>
+          <w:szCs w:val="32"/>
+          <w:lang w:val="en-US"/>
+        </w:rPr>
+      </w:pPr>
+      <w:bookmarkStart w:id="49" w:name="_Toc77702100"/>
+      <w:proofErr w:type="spellStart"/>
+      <w:r>
+        <w:rPr>
+          <w:rFonts w:cstheme="majorHAnsi"/>
+          <w:b w:val="0"/>
+          <w:bCs w:val="0"/>
+          <w:i/>
+          <w:iCs/>
+          <w:color w:val="auto"/>
+          <w:sz w:val="32"/>
+          <w:szCs w:val="32"/>
+          <w:lang w:val="en-US"/>
+        </w:rPr>
+        <w:t>Hình</w:t>
+      </w:r>
+      <w:proofErr w:type="spellEnd"/>
+      <w:r>
+        <w:rPr>
+          <w:rFonts w:cstheme="majorHAnsi"/>
+          <w:b w:val="0"/>
+          <w:bCs w:val="0"/>
+          <w:i/>
+          <w:iCs/>
+          <w:color w:val="auto"/>
+          <w:sz w:val="32"/>
+          <w:szCs w:val="32"/>
+          <w:lang w:val="en-US"/>
+        </w:rPr>
+        <w:t xml:space="preserve"> 1.1</w:t>
+      </w:r>
+      <w:r>
+        <w:rPr>
+          <w:rFonts w:cstheme="majorHAnsi"/>
+          <w:b w:val="0"/>
+          <w:bCs w:val="0"/>
+          <w:i/>
+          <w:iCs/>
+          <w:color w:val="auto"/>
+          <w:sz w:val="32"/>
+          <w:szCs w:val="32"/>
+          <w:lang w:val="en-US"/>
+        </w:rPr>
+        <w:t>1</w:t>
+      </w:r>
+      <w:r>
+        <w:rPr>
+          <w:rFonts w:cstheme="majorHAnsi"/>
+          <w:b w:val="0"/>
+          <w:bCs w:val="0"/>
+          <w:i/>
+          <w:iCs/>
+          <w:color w:val="auto"/>
+          <w:sz w:val="32"/>
+          <w:szCs w:val="32"/>
+          <w:lang w:val="en-US"/>
+        </w:rPr>
+        <w:t xml:space="preserve"> Form </w:t>
+      </w:r>
+      <w:proofErr w:type="spellStart"/>
+      <w:r>
+        <w:rPr>
+          <w:rFonts w:cstheme="majorHAnsi"/>
+          <w:b w:val="0"/>
+          <w:bCs w:val="0"/>
+          <w:i/>
+          <w:iCs/>
+          <w:color w:val="auto"/>
+          <w:sz w:val="32"/>
+          <w:szCs w:val="32"/>
+          <w:lang w:val="en-US"/>
+        </w:rPr>
+        <w:t>quản</w:t>
+      </w:r>
+      <w:proofErr w:type="spellEnd"/>
+      <w:r>
+        <w:rPr>
+          <w:rFonts w:cstheme="majorHAnsi"/>
+          <w:b w:val="0"/>
+          <w:bCs w:val="0"/>
+          <w:i/>
+          <w:iCs/>
+          <w:color w:val="auto"/>
+          <w:sz w:val="32"/>
+          <w:szCs w:val="32"/>
+          <w:lang w:val="en-US"/>
+        </w:rPr>
+        <w:t xml:space="preserve"> </w:t>
+      </w:r>
+      <w:proofErr w:type="spellStart"/>
+      <w:r>
+        <w:rPr>
+          <w:rFonts w:cstheme="majorHAnsi"/>
+          <w:b w:val="0"/>
+          <w:bCs w:val="0"/>
+          <w:i/>
+          <w:iCs/>
+          <w:color w:val="auto"/>
+          <w:sz w:val="32"/>
+          <w:szCs w:val="32"/>
+          <w:lang w:val="en-US"/>
+        </w:rPr>
+        <w:t>lý</w:t>
+      </w:r>
+      <w:proofErr w:type="spellEnd"/>
+      <w:r>
+        <w:rPr>
+          <w:rFonts w:cstheme="majorHAnsi"/>
+          <w:b w:val="0"/>
+          <w:bCs w:val="0"/>
+          <w:i/>
+          <w:iCs/>
+          <w:color w:val="auto"/>
+          <w:sz w:val="32"/>
+          <w:szCs w:val="32"/>
+          <w:lang w:val="en-US"/>
+        </w:rPr>
+        <w:t xml:space="preserve"> </w:t>
+      </w:r>
+      <w:proofErr w:type="spellStart"/>
+      <w:r>
+        <w:rPr>
+          <w:rFonts w:cstheme="majorHAnsi"/>
+          <w:b w:val="0"/>
+          <w:bCs w:val="0"/>
+          <w:i/>
+          <w:iCs/>
+          <w:color w:val="auto"/>
+          <w:sz w:val="32"/>
+          <w:szCs w:val="32"/>
+          <w:lang w:val="en-US"/>
+        </w:rPr>
+        <w:t>dịch</w:t>
+      </w:r>
+      <w:proofErr w:type="spellEnd"/>
+      <w:r>
+        <w:rPr>
+          <w:rFonts w:cstheme="majorHAnsi"/>
+          <w:b w:val="0"/>
+          <w:bCs w:val="0"/>
+          <w:i/>
+          <w:iCs/>
+          <w:color w:val="auto"/>
+          <w:sz w:val="32"/>
+          <w:szCs w:val="32"/>
+          <w:lang w:val="en-US"/>
+        </w:rPr>
+        <w:t xml:space="preserve"> </w:t>
+      </w:r>
+      <w:proofErr w:type="spellStart"/>
+      <w:r>
+        <w:rPr>
+          <w:rFonts w:cstheme="majorHAnsi"/>
+          <w:b w:val="0"/>
+          <w:bCs w:val="0"/>
+          <w:i/>
+          <w:iCs/>
+          <w:color w:val="auto"/>
+          <w:sz w:val="32"/>
+          <w:szCs w:val="32"/>
+          <w:lang w:val="en-US"/>
+        </w:rPr>
+        <w:t>vụ</w:t>
+      </w:r>
+      <w:bookmarkEnd w:id="49"/>
+      <w:proofErr w:type="spellEnd"/>
+    </w:p>
+    <w:p>
+      <w:pPr>
         <w:rPr>
           <w:rFonts w:asciiTheme="majorHAnsi" w:hAnsiTheme="majorHAnsi" w:cstheme="majorHAnsi"/>
           <w:bCs/>
@@ -21201,8 +21444,8 @@
           <w:szCs w:val="32"/>
         </w:rPr>
       </w:pPr>
-      <w:bookmarkStart w:id="39" w:name="_Toc77155900"/>
-      <w:bookmarkStart w:id="40" w:name="_Toc77155990"/>
+      <w:bookmarkStart w:id="50" w:name="_Toc77155990"/>
+      <w:bookmarkStart w:id="51" w:name="_Toc77702101"/>
       <w:r>
         <w:rPr>
           <w:rFonts w:cstheme="majorHAnsi"/>
@@ -21210,10 +21453,11 @@
           <w:sz w:val="40"/>
           <w:szCs w:val="32"/>
         </w:rPr>
+        <w:lastRenderedPageBreak/>
         <w:t>KẾT LUẬN VÀ ĐỊNH HƯỚNG PHÁT TRIỂN</w:t>
       </w:r>
-      <w:bookmarkEnd w:id="39"/>
-      <w:bookmarkEnd w:id="40"/>
+      <w:bookmarkEnd w:id="50"/>
+      <w:bookmarkEnd w:id="51"/>
     </w:p>
     <w:p/>
     <w:p>
@@ -23954,392 +24198,6 @@
         <w:t>lý</w:t>
       </w:r>
       <w:proofErr w:type="spellEnd"/>
-    </w:p>
-    <w:p>
-      <w:pPr>
-        <w:pStyle w:val="oancuaDanhsach"/>
-        <w:numPr>
-          <w:ilvl w:val="0"/>
-          <w:numId w:val="5"/>
-        </w:numPr>
-        <w:spacing w:after="120"/>
-        <w:rPr>
-          <w:rFonts w:asciiTheme="majorHAnsi" w:hAnsiTheme="majorHAnsi" w:cstheme="majorHAnsi"/>
-          <w:sz w:val="26"/>
-          <w:szCs w:val="26"/>
-          <w:lang w:val="en-US"/>
-        </w:rPr>
-      </w:pPr>
-      <w:proofErr w:type="spellStart"/>
-      <w:r>
-        <w:rPr>
-          <w:rFonts w:asciiTheme="majorHAnsi" w:hAnsiTheme="majorHAnsi" w:cstheme="majorHAnsi"/>
-          <w:sz w:val="26"/>
-          <w:szCs w:val="26"/>
-          <w:lang w:val="en-US"/>
-        </w:rPr>
-        <w:t>Ứng</w:t>
-      </w:r>
-      <w:proofErr w:type="spellEnd"/>
-      <w:r>
-        <w:rPr>
-          <w:rFonts w:asciiTheme="majorHAnsi" w:hAnsiTheme="majorHAnsi" w:cstheme="majorHAnsi"/>
-          <w:sz w:val="26"/>
-          <w:szCs w:val="26"/>
-          <w:lang w:val="en-US"/>
-        </w:rPr>
-        <w:t xml:space="preserve"> </w:t>
-      </w:r>
-      <w:proofErr w:type="spellStart"/>
-      <w:r>
-        <w:rPr>
-          <w:rFonts w:asciiTheme="majorHAnsi" w:hAnsiTheme="majorHAnsi" w:cstheme="majorHAnsi"/>
-          <w:sz w:val="26"/>
-          <w:szCs w:val="26"/>
-          <w:lang w:val="en-US"/>
-        </w:rPr>
-        <w:t>dụng</w:t>
-      </w:r>
-      <w:proofErr w:type="spellEnd"/>
-      <w:r>
-        <w:rPr>
-          <w:rFonts w:asciiTheme="majorHAnsi" w:hAnsiTheme="majorHAnsi" w:cstheme="majorHAnsi"/>
-          <w:sz w:val="26"/>
-          <w:szCs w:val="26"/>
-          <w:lang w:val="en-US"/>
-        </w:rPr>
-        <w:t xml:space="preserve"> </w:t>
-      </w:r>
-      <w:proofErr w:type="spellStart"/>
-      <w:r>
-        <w:rPr>
-          <w:rFonts w:asciiTheme="majorHAnsi" w:hAnsiTheme="majorHAnsi" w:cstheme="majorHAnsi"/>
-          <w:sz w:val="26"/>
-          <w:szCs w:val="26"/>
-          <w:lang w:val="en-US"/>
-        </w:rPr>
-        <w:t>thuật</w:t>
-      </w:r>
-      <w:proofErr w:type="spellEnd"/>
-      <w:r>
-        <w:rPr>
-          <w:rFonts w:asciiTheme="majorHAnsi" w:hAnsiTheme="majorHAnsi" w:cstheme="majorHAnsi"/>
-          <w:sz w:val="26"/>
-          <w:szCs w:val="26"/>
-          <w:lang w:val="en-US"/>
-        </w:rPr>
-        <w:t xml:space="preserve"> </w:t>
-      </w:r>
-      <w:proofErr w:type="spellStart"/>
-      <w:r>
-        <w:rPr>
-          <w:rFonts w:asciiTheme="majorHAnsi" w:hAnsiTheme="majorHAnsi" w:cstheme="majorHAnsi"/>
-          <w:sz w:val="26"/>
-          <w:szCs w:val="26"/>
-          <w:lang w:val="en-US"/>
-        </w:rPr>
-        <w:t>toán</w:t>
-      </w:r>
-      <w:proofErr w:type="spellEnd"/>
-      <w:r>
-        <w:rPr>
-          <w:rFonts w:asciiTheme="majorHAnsi" w:hAnsiTheme="majorHAnsi" w:cstheme="majorHAnsi"/>
-          <w:sz w:val="26"/>
-          <w:szCs w:val="26"/>
-          <w:lang w:val="en-US"/>
-        </w:rPr>
-        <w:t xml:space="preserve"> </w:t>
-      </w:r>
-      <w:proofErr w:type="spellStart"/>
-      <w:r>
-        <w:rPr>
-          <w:rFonts w:asciiTheme="majorHAnsi" w:hAnsiTheme="majorHAnsi" w:cstheme="majorHAnsi"/>
-          <w:sz w:val="26"/>
-          <w:szCs w:val="26"/>
-          <w:lang w:val="en-US"/>
-        </w:rPr>
-        <w:t>trí</w:t>
-      </w:r>
-      <w:proofErr w:type="spellEnd"/>
-      <w:r>
-        <w:rPr>
-          <w:rFonts w:asciiTheme="majorHAnsi" w:hAnsiTheme="majorHAnsi" w:cstheme="majorHAnsi"/>
-          <w:sz w:val="26"/>
-          <w:szCs w:val="26"/>
-          <w:lang w:val="en-US"/>
-        </w:rPr>
-        <w:t xml:space="preserve"> </w:t>
-      </w:r>
-      <w:proofErr w:type="spellStart"/>
-      <w:r>
-        <w:rPr>
-          <w:rFonts w:asciiTheme="majorHAnsi" w:hAnsiTheme="majorHAnsi" w:cstheme="majorHAnsi"/>
-          <w:sz w:val="26"/>
-          <w:szCs w:val="26"/>
-          <w:lang w:val="en-US"/>
-        </w:rPr>
-        <w:t>tuệ</w:t>
-      </w:r>
-      <w:proofErr w:type="spellEnd"/>
-      <w:r>
-        <w:rPr>
-          <w:rFonts w:asciiTheme="majorHAnsi" w:hAnsiTheme="majorHAnsi" w:cstheme="majorHAnsi"/>
-          <w:sz w:val="26"/>
-          <w:szCs w:val="26"/>
-          <w:lang w:val="en-US"/>
-        </w:rPr>
-        <w:t xml:space="preserve"> </w:t>
-      </w:r>
-      <w:proofErr w:type="spellStart"/>
-      <w:r>
-        <w:rPr>
-          <w:rFonts w:asciiTheme="majorHAnsi" w:hAnsiTheme="majorHAnsi" w:cstheme="majorHAnsi"/>
-          <w:sz w:val="26"/>
-          <w:szCs w:val="26"/>
-          <w:lang w:val="en-US"/>
-        </w:rPr>
-        <w:t>nhân</w:t>
-      </w:r>
-      <w:proofErr w:type="spellEnd"/>
-      <w:r>
-        <w:rPr>
-          <w:rFonts w:asciiTheme="majorHAnsi" w:hAnsiTheme="majorHAnsi" w:cstheme="majorHAnsi"/>
-          <w:sz w:val="26"/>
-          <w:szCs w:val="26"/>
-          <w:lang w:val="en-US"/>
-        </w:rPr>
-        <w:t xml:space="preserve"> </w:t>
-      </w:r>
-      <w:proofErr w:type="spellStart"/>
-      <w:r>
-        <w:rPr>
-          <w:rFonts w:asciiTheme="majorHAnsi" w:hAnsiTheme="majorHAnsi" w:cstheme="majorHAnsi"/>
-          <w:sz w:val="26"/>
-          <w:szCs w:val="26"/>
-          <w:lang w:val="en-US"/>
-        </w:rPr>
-        <w:t>tạo</w:t>
-      </w:r>
-      <w:proofErr w:type="spellEnd"/>
-      <w:r>
-        <w:rPr>
-          <w:rFonts w:asciiTheme="majorHAnsi" w:hAnsiTheme="majorHAnsi" w:cstheme="majorHAnsi"/>
-          <w:sz w:val="26"/>
-          <w:szCs w:val="26"/>
-          <w:lang w:val="en-US"/>
-        </w:rPr>
-        <w:t xml:space="preserve"> </w:t>
-      </w:r>
-      <w:proofErr w:type="spellStart"/>
-      <w:r>
-        <w:rPr>
-          <w:rFonts w:asciiTheme="majorHAnsi" w:hAnsiTheme="majorHAnsi" w:cstheme="majorHAnsi"/>
-          <w:sz w:val="26"/>
-          <w:szCs w:val="26"/>
-          <w:lang w:val="en-US"/>
-        </w:rPr>
-        <w:t>KMeans</w:t>
-      </w:r>
-      <w:proofErr w:type="spellEnd"/>
-      <w:r>
-        <w:rPr>
-          <w:rFonts w:asciiTheme="majorHAnsi" w:hAnsiTheme="majorHAnsi" w:cstheme="majorHAnsi"/>
-          <w:sz w:val="26"/>
-          <w:szCs w:val="26"/>
-          <w:lang w:val="en-US"/>
-        </w:rPr>
-        <w:t xml:space="preserve"> </w:t>
-      </w:r>
-      <w:proofErr w:type="spellStart"/>
-      <w:r>
-        <w:rPr>
-          <w:rFonts w:asciiTheme="majorHAnsi" w:hAnsiTheme="majorHAnsi" w:cstheme="majorHAnsi"/>
-          <w:sz w:val="26"/>
-          <w:szCs w:val="26"/>
-          <w:lang w:val="en-US"/>
-        </w:rPr>
-        <w:t>dùng</w:t>
-      </w:r>
-      <w:proofErr w:type="spellEnd"/>
-      <w:r>
-        <w:rPr>
-          <w:rFonts w:asciiTheme="majorHAnsi" w:hAnsiTheme="majorHAnsi" w:cstheme="majorHAnsi"/>
-          <w:sz w:val="26"/>
-          <w:szCs w:val="26"/>
-          <w:lang w:val="en-US"/>
-        </w:rPr>
-        <w:t xml:space="preserve"> </w:t>
-      </w:r>
-      <w:proofErr w:type="spellStart"/>
-      <w:r>
-        <w:rPr>
-          <w:rFonts w:asciiTheme="majorHAnsi" w:hAnsiTheme="majorHAnsi" w:cstheme="majorHAnsi"/>
-          <w:sz w:val="26"/>
-          <w:szCs w:val="26"/>
-          <w:lang w:val="en-US"/>
-        </w:rPr>
-        <w:t>để</w:t>
-      </w:r>
-      <w:proofErr w:type="spellEnd"/>
-      <w:r>
-        <w:rPr>
-          <w:rFonts w:asciiTheme="majorHAnsi" w:hAnsiTheme="majorHAnsi" w:cstheme="majorHAnsi"/>
-          <w:sz w:val="26"/>
-          <w:szCs w:val="26"/>
-          <w:lang w:val="en-US"/>
-        </w:rPr>
-        <w:t xml:space="preserve"> </w:t>
-      </w:r>
-      <w:proofErr w:type="spellStart"/>
-      <w:r>
-        <w:rPr>
-          <w:rFonts w:asciiTheme="majorHAnsi" w:hAnsiTheme="majorHAnsi" w:cstheme="majorHAnsi"/>
-          <w:sz w:val="26"/>
-          <w:szCs w:val="26"/>
-          <w:lang w:val="en-US"/>
-        </w:rPr>
-        <w:t>xếp</w:t>
-      </w:r>
-      <w:proofErr w:type="spellEnd"/>
-      <w:r>
-        <w:rPr>
-          <w:rFonts w:asciiTheme="majorHAnsi" w:hAnsiTheme="majorHAnsi" w:cstheme="majorHAnsi"/>
-          <w:sz w:val="26"/>
-          <w:szCs w:val="26"/>
-          <w:lang w:val="en-US"/>
-        </w:rPr>
-        <w:t xml:space="preserve"> </w:t>
-      </w:r>
-      <w:proofErr w:type="spellStart"/>
-      <w:r>
-        <w:rPr>
-          <w:rFonts w:asciiTheme="majorHAnsi" w:hAnsiTheme="majorHAnsi" w:cstheme="majorHAnsi"/>
-          <w:sz w:val="26"/>
-          <w:szCs w:val="26"/>
-          <w:lang w:val="en-US"/>
-        </w:rPr>
-        <w:t>phòng</w:t>
-      </w:r>
-      <w:proofErr w:type="spellEnd"/>
-      <w:r>
-        <w:rPr>
-          <w:rFonts w:asciiTheme="majorHAnsi" w:hAnsiTheme="majorHAnsi" w:cstheme="majorHAnsi"/>
-          <w:sz w:val="26"/>
-          <w:szCs w:val="26"/>
-          <w:lang w:val="en-US"/>
-        </w:rPr>
-        <w:t xml:space="preserve"> </w:t>
-      </w:r>
-      <w:proofErr w:type="spellStart"/>
-      <w:r>
-        <w:rPr>
-          <w:rFonts w:asciiTheme="majorHAnsi" w:hAnsiTheme="majorHAnsi" w:cstheme="majorHAnsi"/>
-          <w:sz w:val="26"/>
-          <w:szCs w:val="26"/>
-          <w:lang w:val="en-US"/>
-        </w:rPr>
-        <w:t>cho</w:t>
-      </w:r>
-      <w:proofErr w:type="spellEnd"/>
-      <w:r>
-        <w:rPr>
-          <w:rFonts w:asciiTheme="majorHAnsi" w:hAnsiTheme="majorHAnsi" w:cstheme="majorHAnsi"/>
-          <w:sz w:val="26"/>
-          <w:szCs w:val="26"/>
-          <w:lang w:val="en-US"/>
-        </w:rPr>
-        <w:t xml:space="preserve"> </w:t>
-      </w:r>
-      <w:proofErr w:type="spellStart"/>
-      <w:r>
-        <w:rPr>
-          <w:rFonts w:asciiTheme="majorHAnsi" w:hAnsiTheme="majorHAnsi" w:cstheme="majorHAnsi"/>
-          <w:sz w:val="26"/>
-          <w:szCs w:val="26"/>
-          <w:lang w:val="en-US"/>
-        </w:rPr>
-        <w:t>khách</w:t>
-      </w:r>
-      <w:proofErr w:type="spellEnd"/>
-      <w:r>
-        <w:rPr>
-          <w:rFonts w:asciiTheme="majorHAnsi" w:hAnsiTheme="majorHAnsi" w:cstheme="majorHAnsi"/>
-          <w:sz w:val="26"/>
-          <w:szCs w:val="26"/>
-          <w:lang w:val="en-US"/>
-        </w:rPr>
-        <w:t xml:space="preserve"> </w:t>
-      </w:r>
-      <w:proofErr w:type="spellStart"/>
-      <w:r>
-        <w:rPr>
-          <w:rFonts w:asciiTheme="majorHAnsi" w:hAnsiTheme="majorHAnsi" w:cstheme="majorHAnsi"/>
-          <w:sz w:val="26"/>
-          <w:szCs w:val="26"/>
-          <w:lang w:val="en-US"/>
-        </w:rPr>
-        <w:t>theo</w:t>
-      </w:r>
-      <w:proofErr w:type="spellEnd"/>
-      <w:r>
-        <w:rPr>
-          <w:rFonts w:asciiTheme="majorHAnsi" w:hAnsiTheme="majorHAnsi" w:cstheme="majorHAnsi"/>
-          <w:sz w:val="26"/>
-          <w:szCs w:val="26"/>
-          <w:lang w:val="en-US"/>
-        </w:rPr>
-        <w:t xml:space="preserve"> </w:t>
-      </w:r>
-      <w:proofErr w:type="spellStart"/>
-      <w:r>
-        <w:rPr>
-          <w:rFonts w:asciiTheme="majorHAnsi" w:hAnsiTheme="majorHAnsi" w:cstheme="majorHAnsi"/>
-          <w:sz w:val="26"/>
-          <w:szCs w:val="26"/>
-          <w:lang w:val="en-US"/>
-        </w:rPr>
-        <w:t>nhu</w:t>
-      </w:r>
-      <w:proofErr w:type="spellEnd"/>
-      <w:r>
-        <w:rPr>
-          <w:rFonts w:asciiTheme="majorHAnsi" w:hAnsiTheme="majorHAnsi" w:cstheme="majorHAnsi"/>
-          <w:sz w:val="26"/>
-          <w:szCs w:val="26"/>
-          <w:lang w:val="en-US"/>
-        </w:rPr>
-        <w:t xml:space="preserve"> </w:t>
-      </w:r>
-      <w:proofErr w:type="spellStart"/>
-      <w:r>
-        <w:rPr>
-          <w:rFonts w:asciiTheme="majorHAnsi" w:hAnsiTheme="majorHAnsi" w:cstheme="majorHAnsi"/>
-          <w:sz w:val="26"/>
-          <w:szCs w:val="26"/>
-          <w:lang w:val="en-US"/>
-        </w:rPr>
-        <w:t>cầu</w:t>
-      </w:r>
-      <w:proofErr w:type="spellEnd"/>
-      <w:r>
-        <w:rPr>
-          <w:rFonts w:asciiTheme="majorHAnsi" w:hAnsiTheme="majorHAnsi" w:cstheme="majorHAnsi"/>
-          <w:sz w:val="26"/>
-          <w:szCs w:val="26"/>
-          <w:lang w:val="en-US"/>
-        </w:rPr>
-        <w:t>.</w:t>
-      </w:r>
-    </w:p>
-    <w:p>
-      <w:pPr>
-        <w:rPr>
-          <w:rFonts w:asciiTheme="majorHAnsi" w:hAnsiTheme="majorHAnsi" w:cstheme="majorHAnsi"/>
-          <w:b/>
-          <w:sz w:val="40"/>
-          <w:szCs w:val="32"/>
-        </w:rPr>
-      </w:pPr>
       <w:r>
         <w:rPr>
           <w:rFonts w:asciiTheme="majorHAnsi" w:hAnsiTheme="majorHAnsi" w:cstheme="majorHAnsi"/>
@@ -24362,8 +24220,8 @@
           <w:lang w:val="en-US"/>
         </w:rPr>
       </w:pPr>
-      <w:bookmarkStart w:id="41" w:name="_Toc77155901"/>
-      <w:bookmarkStart w:id="42" w:name="_Toc77155991"/>
+      <w:bookmarkStart w:id="52" w:name="_Toc77155991"/>
+      <w:bookmarkStart w:id="53" w:name="_Toc77702102"/>
       <w:r>
         <w:rPr>
           <w:rFonts w:cstheme="majorHAnsi"/>
@@ -24375,8 +24233,8 @@
         <w:lastRenderedPageBreak/>
         <w:t>TÀI LIỆU THAM KHẢO</w:t>
       </w:r>
-      <w:bookmarkEnd w:id="41"/>
-      <w:bookmarkEnd w:id="42"/>
+      <w:bookmarkEnd w:id="52"/>
+      <w:bookmarkEnd w:id="53"/>
     </w:p>
     <w:p>
       <w:pPr>
@@ -24399,7 +24257,7 @@
           <w:lang w:val="en-US"/>
         </w:rPr>
       </w:pPr>
-      <w:hyperlink r:id="rId20" w:history="1">
+      <w:hyperlink r:id="rId21" w:history="1">
         <w:r>
           <w:rPr>
             <w:rStyle w:val="Siuktni"/>
@@ -24426,7 +24284,7 @@
           <w:lang w:val="en-US"/>
         </w:rPr>
       </w:pPr>
-      <w:hyperlink r:id="rId21" w:history="1">
+      <w:hyperlink r:id="rId22" w:history="1">
         <w:r>
           <w:rPr>
             <w:rStyle w:val="Siuktni"/>
@@ -24453,7 +24311,7 @@
           <w:lang w:val="en-US"/>
         </w:rPr>
       </w:pPr>
-      <w:hyperlink r:id="rId22" w:history="1">
+      <w:hyperlink r:id="rId23" w:history="1">
         <w:r>
           <w:rPr>
             <w:rStyle w:val="Siuktni"/>
@@ -24566,14 +24424,7 @@
     <w:p>
       <w:pPr>
         <w:pStyle w:val="Mucluc2"/>
-        <w:tabs>
-          <w:tab w:val="right" w:leader="dot" w:pos="9016"/>
-        </w:tabs>
-        <w:rPr>
-          <w:rFonts w:asciiTheme="majorHAnsi" w:hAnsiTheme="majorHAnsi" w:cstheme="majorHAnsi"/>
-          <w:noProof/>
-          <w:sz w:val="26"/>
-          <w:szCs w:val="26"/>
+        <w:rPr>
           <w:lang w:val="vi-VN" w:eastAsia="vi-VN"/>
         </w:rPr>
       </w:pPr>
@@ -24581,10 +24432,6 @@
         <w:r>
           <w:rPr>
             <w:rStyle w:val="Siuktni"/>
-            <w:rFonts w:asciiTheme="majorHAnsi" w:hAnsiTheme="majorHAnsi" w:cstheme="majorHAnsi"/>
-            <w:i/>
-            <w:iCs/>
-            <w:noProof/>
             <w:sz w:val="26"/>
             <w:szCs w:val="26"/>
           </w:rPr>
@@ -24592,8 +24439,595 @@
         </w:r>
         <w:r>
           <w:rPr>
-            <w:rFonts w:asciiTheme="majorHAnsi" w:hAnsiTheme="majorHAnsi" w:cstheme="majorHAnsi"/>
-            <w:noProof/>
+            <w:webHidden/>
+          </w:rPr>
+          <w:tab/>
+        </w:r>
+        <w:r>
+          <w:rPr>
+            <w:webHidden/>
+          </w:rPr>
+          <w:fldChar w:fldCharType="begin"/>
+        </w:r>
+        <w:r>
+          <w:rPr>
+            <w:webHidden/>
+          </w:rPr>
+          <w:instrText xml:space="preserve"> PAGEREF _Toc77155980 \h </w:instrText>
+        </w:r>
+        <w:r>
+          <w:rPr>
+            <w:webHidden/>
+          </w:rPr>
+        </w:r>
+        <w:r>
+          <w:rPr>
+            <w:webHidden/>
+          </w:rPr>
+          <w:fldChar w:fldCharType="separate"/>
+        </w:r>
+        <w:r>
+          <w:rPr>
+            <w:webHidden/>
+          </w:rPr>
+          <w:t>8</w:t>
+        </w:r>
+        <w:r>
+          <w:rPr>
+            <w:webHidden/>
+          </w:rPr>
+          <w:fldChar w:fldCharType="end"/>
+        </w:r>
+      </w:hyperlink>
+    </w:p>
+    <w:p>
+      <w:pPr>
+        <w:pStyle w:val="Mucluc2"/>
+        <w:rPr>
+          <w:lang w:val="vi-VN" w:eastAsia="vi-VN"/>
+        </w:rPr>
+      </w:pPr>
+      <w:hyperlink w:anchor="_Toc77155981" w:history="1">
+        <w:r>
+          <w:rPr>
+            <w:rStyle w:val="Siuktni"/>
+            <w:sz w:val="26"/>
+            <w:szCs w:val="26"/>
+          </w:rPr>
+          <w:t>Hình 1.2 Form đăng nhập</w:t>
+        </w:r>
+        <w:r>
+          <w:rPr>
+            <w:webHidden/>
+          </w:rPr>
+          <w:tab/>
+        </w:r>
+        <w:r>
+          <w:rPr>
+            <w:webHidden/>
+          </w:rPr>
+          <w:fldChar w:fldCharType="begin"/>
+        </w:r>
+        <w:r>
+          <w:rPr>
+            <w:webHidden/>
+          </w:rPr>
+          <w:instrText xml:space="preserve"> PAGEREF _Toc77155981 \h </w:instrText>
+        </w:r>
+        <w:r>
+          <w:rPr>
+            <w:webHidden/>
+          </w:rPr>
+        </w:r>
+        <w:r>
+          <w:rPr>
+            <w:webHidden/>
+          </w:rPr>
+          <w:fldChar w:fldCharType="separate"/>
+        </w:r>
+        <w:r>
+          <w:rPr>
+            <w:webHidden/>
+          </w:rPr>
+          <w:t>9</w:t>
+        </w:r>
+        <w:r>
+          <w:rPr>
+            <w:webHidden/>
+          </w:rPr>
+          <w:fldChar w:fldCharType="end"/>
+        </w:r>
+      </w:hyperlink>
+    </w:p>
+    <w:p>
+      <w:pPr>
+        <w:pStyle w:val="Mucluc2"/>
+        <w:rPr>
+          <w:lang w:val="vi-VN" w:eastAsia="vi-VN"/>
+        </w:rPr>
+      </w:pPr>
+      <w:hyperlink w:anchor="_Toc77155982" w:history="1">
+        <w:r>
+          <w:rPr>
+            <w:rStyle w:val="Siuktni"/>
+            <w:sz w:val="26"/>
+            <w:szCs w:val="26"/>
+          </w:rPr>
+          <w:t>Hình 1.3 Giao diện chính của admin</w:t>
+        </w:r>
+        <w:r>
+          <w:rPr>
+            <w:webHidden/>
+          </w:rPr>
+          <w:tab/>
+        </w:r>
+        <w:r>
+          <w:rPr>
+            <w:webHidden/>
+          </w:rPr>
+          <w:fldChar w:fldCharType="begin"/>
+        </w:r>
+        <w:r>
+          <w:rPr>
+            <w:webHidden/>
+          </w:rPr>
+          <w:instrText xml:space="preserve"> PAGEREF _Toc77155982 \h </w:instrText>
+        </w:r>
+        <w:r>
+          <w:rPr>
+            <w:webHidden/>
+          </w:rPr>
+        </w:r>
+        <w:r>
+          <w:rPr>
+            <w:webHidden/>
+          </w:rPr>
+          <w:fldChar w:fldCharType="separate"/>
+        </w:r>
+        <w:r>
+          <w:rPr>
+            <w:webHidden/>
+          </w:rPr>
+          <w:t>9</w:t>
+        </w:r>
+        <w:r>
+          <w:rPr>
+            <w:webHidden/>
+          </w:rPr>
+          <w:fldChar w:fldCharType="end"/>
+        </w:r>
+      </w:hyperlink>
+    </w:p>
+    <w:p>
+      <w:pPr>
+        <w:pStyle w:val="Mucluc2"/>
+        <w:rPr>
+          <w:lang w:val="vi-VN" w:eastAsia="vi-VN"/>
+        </w:rPr>
+      </w:pPr>
+      <w:hyperlink w:anchor="_Toc77155983" w:history="1">
+        <w:r>
+          <w:rPr>
+            <w:rStyle w:val="Siuktni"/>
+            <w:sz w:val="26"/>
+            <w:szCs w:val="26"/>
+          </w:rPr>
+          <w:t>Hình 1.4 Giao diện chính của Staff</w:t>
+        </w:r>
+        <w:r>
+          <w:rPr>
+            <w:webHidden/>
+          </w:rPr>
+          <w:tab/>
+        </w:r>
+        <w:r>
+          <w:rPr>
+            <w:webHidden/>
+          </w:rPr>
+          <w:fldChar w:fldCharType="begin"/>
+        </w:r>
+        <w:r>
+          <w:rPr>
+            <w:webHidden/>
+          </w:rPr>
+          <w:instrText xml:space="preserve"> PAGEREF _Toc77155983 \h </w:instrText>
+        </w:r>
+        <w:r>
+          <w:rPr>
+            <w:webHidden/>
+          </w:rPr>
+        </w:r>
+        <w:r>
+          <w:rPr>
+            <w:webHidden/>
+          </w:rPr>
+          <w:fldChar w:fldCharType="separate"/>
+        </w:r>
+        <w:r>
+          <w:rPr>
+            <w:webHidden/>
+          </w:rPr>
+          <w:t>10</w:t>
+        </w:r>
+        <w:r>
+          <w:rPr>
+            <w:webHidden/>
+          </w:rPr>
+          <w:fldChar w:fldCharType="end"/>
+        </w:r>
+      </w:hyperlink>
+    </w:p>
+    <w:p>
+      <w:pPr>
+        <w:pStyle w:val="Mucluc2"/>
+        <w:rPr>
+          <w:lang w:val="vi-VN" w:eastAsia="vi-VN"/>
+        </w:rPr>
+      </w:pPr>
+      <w:hyperlink w:anchor="_Toc77155984" w:history="1">
+        <w:r>
+          <w:rPr>
+            <w:rStyle w:val="Siuktni"/>
+            <w:sz w:val="26"/>
+            <w:szCs w:val="26"/>
+          </w:rPr>
+          <w:t>Hình 1.5 Form quản lý phòng</w:t>
+        </w:r>
+        <w:r>
+          <w:rPr>
+            <w:webHidden/>
+          </w:rPr>
+          <w:tab/>
+        </w:r>
+        <w:r>
+          <w:rPr>
+            <w:webHidden/>
+          </w:rPr>
+          <w:fldChar w:fldCharType="begin"/>
+        </w:r>
+        <w:r>
+          <w:rPr>
+            <w:webHidden/>
+          </w:rPr>
+          <w:instrText xml:space="preserve"> PAGEREF _Toc77155984 \h </w:instrText>
+        </w:r>
+        <w:r>
+          <w:rPr>
+            <w:webHidden/>
+          </w:rPr>
+        </w:r>
+        <w:r>
+          <w:rPr>
+            <w:webHidden/>
+          </w:rPr>
+          <w:fldChar w:fldCharType="separate"/>
+        </w:r>
+        <w:r>
+          <w:rPr>
+            <w:webHidden/>
+          </w:rPr>
+          <w:t>10</w:t>
+        </w:r>
+        <w:r>
+          <w:rPr>
+            <w:webHidden/>
+          </w:rPr>
+          <w:fldChar w:fldCharType="end"/>
+        </w:r>
+      </w:hyperlink>
+    </w:p>
+    <w:p>
+      <w:pPr>
+        <w:pStyle w:val="Mucluc2"/>
+        <w:rPr>
+          <w:lang w:val="vi-VN" w:eastAsia="vi-VN"/>
+        </w:rPr>
+      </w:pPr>
+      <w:hyperlink w:anchor="_Toc77155985" w:history="1">
+        <w:r>
+          <w:rPr>
+            <w:rStyle w:val="Siuktni"/>
+            <w:sz w:val="26"/>
+            <w:szCs w:val="26"/>
+          </w:rPr>
+          <w:t>Hình 1. Form quản lý thông tin nhân viên</w:t>
+        </w:r>
+        <w:r>
+          <w:rPr>
+            <w:webHidden/>
+          </w:rPr>
+          <w:tab/>
+        </w:r>
+        <w:r>
+          <w:rPr>
+            <w:webHidden/>
+          </w:rPr>
+          <w:fldChar w:fldCharType="begin"/>
+        </w:r>
+        <w:r>
+          <w:rPr>
+            <w:webHidden/>
+          </w:rPr>
+          <w:instrText xml:space="preserve"> PAGEREF _Toc77155985 \h </w:instrText>
+        </w:r>
+        <w:r>
+          <w:rPr>
+            <w:webHidden/>
+          </w:rPr>
+        </w:r>
+        <w:r>
+          <w:rPr>
+            <w:webHidden/>
+          </w:rPr>
+          <w:fldChar w:fldCharType="separate"/>
+        </w:r>
+        <w:r>
+          <w:rPr>
+            <w:webHidden/>
+          </w:rPr>
+          <w:t>11</w:t>
+        </w:r>
+        <w:r>
+          <w:rPr>
+            <w:webHidden/>
+          </w:rPr>
+          <w:fldChar w:fldCharType="end"/>
+        </w:r>
+      </w:hyperlink>
+    </w:p>
+    <w:p>
+      <w:pPr>
+        <w:pStyle w:val="Mucluc2"/>
+        <w:rPr>
+          <w:lang w:val="vi-VN" w:eastAsia="vi-VN"/>
+        </w:rPr>
+      </w:pPr>
+      <w:hyperlink w:anchor="_Toc77155986" w:history="1">
+        <w:r>
+          <w:rPr>
+            <w:rStyle w:val="Siuktni"/>
+            <w:sz w:val="26"/>
+            <w:szCs w:val="26"/>
+          </w:rPr>
+          <w:t>Hình 1.7 Form quản lý thông tin khách hàng</w:t>
+        </w:r>
+        <w:r>
+          <w:rPr>
+            <w:webHidden/>
+          </w:rPr>
+          <w:tab/>
+        </w:r>
+        <w:r>
+          <w:rPr>
+            <w:webHidden/>
+          </w:rPr>
+          <w:fldChar w:fldCharType="begin"/>
+        </w:r>
+        <w:r>
+          <w:rPr>
+            <w:webHidden/>
+          </w:rPr>
+          <w:instrText xml:space="preserve"> PAGEREF _Toc77155986 \h </w:instrText>
+        </w:r>
+        <w:r>
+          <w:rPr>
+            <w:webHidden/>
+          </w:rPr>
+        </w:r>
+        <w:r>
+          <w:rPr>
+            <w:webHidden/>
+          </w:rPr>
+          <w:fldChar w:fldCharType="separate"/>
+        </w:r>
+        <w:r>
+          <w:rPr>
+            <w:webHidden/>
+          </w:rPr>
+          <w:t>11</w:t>
+        </w:r>
+        <w:r>
+          <w:rPr>
+            <w:webHidden/>
+          </w:rPr>
+          <w:fldChar w:fldCharType="end"/>
+        </w:r>
+      </w:hyperlink>
+    </w:p>
+    <w:p>
+      <w:pPr>
+        <w:pStyle w:val="Mucluc2"/>
+        <w:rPr>
+          <w:lang w:val="vi-VN" w:eastAsia="vi-VN"/>
+        </w:rPr>
+      </w:pPr>
+      <w:hyperlink w:anchor="_Toc77155987" w:history="1">
+        <w:r>
+          <w:rPr>
+            <w:rStyle w:val="Siuktni"/>
+            <w:sz w:val="26"/>
+            <w:szCs w:val="26"/>
+          </w:rPr>
+          <w:t>Hình 1.8 Form nhận phòng, tạo hóa đơn</w:t>
+        </w:r>
+        <w:r>
+          <w:rPr>
+            <w:webHidden/>
+          </w:rPr>
+          <w:tab/>
+        </w:r>
+        <w:r>
+          <w:rPr>
+            <w:webHidden/>
+          </w:rPr>
+          <w:fldChar w:fldCharType="begin"/>
+        </w:r>
+        <w:r>
+          <w:rPr>
+            <w:webHidden/>
+          </w:rPr>
+          <w:instrText xml:space="preserve"> PAGEREF _Toc77155987 \h </w:instrText>
+        </w:r>
+        <w:r>
+          <w:rPr>
+            <w:webHidden/>
+          </w:rPr>
+        </w:r>
+        <w:r>
+          <w:rPr>
+            <w:webHidden/>
+          </w:rPr>
+          <w:fldChar w:fldCharType="separate"/>
+        </w:r>
+        <w:r>
+          <w:rPr>
+            <w:webHidden/>
+          </w:rPr>
+          <w:t>12</w:t>
+        </w:r>
+        <w:r>
+          <w:rPr>
+            <w:webHidden/>
+          </w:rPr>
+          <w:fldChar w:fldCharType="end"/>
+        </w:r>
+      </w:hyperlink>
+    </w:p>
+    <w:p>
+      <w:pPr>
+        <w:pStyle w:val="Mucluc2"/>
+        <w:rPr>
+          <w:lang w:val="vi-VN" w:eastAsia="vi-VN"/>
+        </w:rPr>
+      </w:pPr>
+      <w:hyperlink w:anchor="_Toc77155988" w:history="1">
+        <w:r>
+          <w:rPr>
+            <w:rStyle w:val="Siuktni"/>
+            <w:sz w:val="26"/>
+            <w:szCs w:val="26"/>
+          </w:rPr>
+          <w:t>Hình 1.9 Form chi tiết hóa đơn</w:t>
+        </w:r>
+        <w:r>
+          <w:rPr>
+            <w:webHidden/>
+          </w:rPr>
+          <w:tab/>
+        </w:r>
+        <w:r>
+          <w:rPr>
+            <w:webHidden/>
+          </w:rPr>
+          <w:fldChar w:fldCharType="begin"/>
+        </w:r>
+        <w:r>
+          <w:rPr>
+            <w:webHidden/>
+          </w:rPr>
+          <w:instrText xml:space="preserve"> PAGEREF _Toc77155988 \h </w:instrText>
+        </w:r>
+        <w:r>
+          <w:rPr>
+            <w:webHidden/>
+          </w:rPr>
+        </w:r>
+        <w:r>
+          <w:rPr>
+            <w:webHidden/>
+          </w:rPr>
+          <w:fldChar w:fldCharType="separate"/>
+        </w:r>
+        <w:r>
+          <w:rPr>
+            <w:webHidden/>
+          </w:rPr>
+          <w:t>12</w:t>
+        </w:r>
+        <w:r>
+          <w:rPr>
+            <w:webHidden/>
+          </w:rPr>
+          <w:fldChar w:fldCharType="end"/>
+        </w:r>
+      </w:hyperlink>
+    </w:p>
+    <w:p>
+      <w:pPr>
+        <w:pStyle w:val="Mucluc2"/>
+      </w:pPr>
+      <w:hyperlink w:anchor="_Toc77155989" w:history="1">
+        <w:r>
+          <w:rPr>
+            <w:rStyle w:val="Siuktni"/>
+            <w:sz w:val="26"/>
+            <w:szCs w:val="26"/>
+          </w:rPr>
+          <w:t>Hình 1.10 Form thống kê</w:t>
+        </w:r>
+        <w:r>
+          <w:rPr>
+            <w:webHidden/>
+          </w:rPr>
+          <w:tab/>
+        </w:r>
+        <w:r>
+          <w:rPr>
+            <w:webHidden/>
+          </w:rPr>
+          <w:fldChar w:fldCharType="begin"/>
+        </w:r>
+        <w:r>
+          <w:rPr>
+            <w:webHidden/>
+          </w:rPr>
+          <w:instrText xml:space="preserve"> PAGEREF _Toc77155989 \h </w:instrText>
+        </w:r>
+        <w:r>
+          <w:rPr>
+            <w:webHidden/>
+          </w:rPr>
+        </w:r>
+        <w:r>
+          <w:rPr>
+            <w:webHidden/>
+          </w:rPr>
+          <w:fldChar w:fldCharType="separate"/>
+        </w:r>
+        <w:r>
+          <w:rPr>
+            <w:webHidden/>
+          </w:rPr>
+          <w:t>13</w:t>
+        </w:r>
+        <w:r>
+          <w:rPr>
+            <w:webHidden/>
+          </w:rPr>
+          <w:fldChar w:fldCharType="end"/>
+        </w:r>
+      </w:hyperlink>
+    </w:p>
+    <w:p>
+      <w:pPr>
+        <w:pStyle w:val="Mucluc2"/>
+        <w:rPr>
+          <w:sz w:val="26"/>
+          <w:szCs w:val="26"/>
+          <w:lang w:val="vi-VN" w:eastAsia="vi-VN"/>
+        </w:rPr>
+      </w:pPr>
+      <w:hyperlink w:anchor="_Toc77702100" w:history="1">
+        <w:r>
+          <w:rPr>
+            <w:rStyle w:val="Siuktni"/>
+            <w:sz w:val="26"/>
+            <w:szCs w:val="26"/>
+          </w:rPr>
+          <w:t>Hình 1.11 Form quản lý dịch vụ</w:t>
+        </w:r>
+        <w:r>
+          <w:rPr>
             <w:webHidden/>
             <w:sz w:val="26"/>
             <w:szCs w:val="26"/>
@@ -24602,8 +25036,6 @@
         </w:r>
         <w:r>
           <w:rPr>
-            <w:rFonts w:asciiTheme="majorHAnsi" w:hAnsiTheme="majorHAnsi" w:cstheme="majorHAnsi"/>
-            <w:noProof/>
             <w:webHidden/>
             <w:sz w:val="26"/>
             <w:szCs w:val="26"/>
@@ -24612,18 +25044,14 @@
         </w:r>
         <w:r>
           <w:rPr>
-            <w:rFonts w:asciiTheme="majorHAnsi" w:hAnsiTheme="majorHAnsi" w:cstheme="majorHAnsi"/>
-            <w:noProof/>
             <w:webHidden/>
             <w:sz w:val="26"/>
             <w:szCs w:val="26"/>
           </w:rPr>
-          <w:instrText xml:space="preserve"> PAGEREF _Toc77155980 \h </w:instrText>
+          <w:instrText xml:space="preserve"> PAGEREF _Toc77702100 \h </w:instrText>
         </w:r>
         <w:r>
           <w:rPr>
-            <w:rFonts w:asciiTheme="majorHAnsi" w:hAnsiTheme="majorHAnsi" w:cstheme="majorHAnsi"/>
-            <w:noProof/>
             <w:webHidden/>
             <w:sz w:val="26"/>
             <w:szCs w:val="26"/>
@@ -24631,8 +25059,6 @@
         </w:r>
         <w:r>
           <w:rPr>
-            <w:rFonts w:asciiTheme="majorHAnsi" w:hAnsiTheme="majorHAnsi" w:cstheme="majorHAnsi"/>
-            <w:noProof/>
             <w:webHidden/>
             <w:sz w:val="26"/>
             <w:szCs w:val="26"/>
@@ -24641,18 +25067,14 @@
         </w:r>
         <w:r>
           <w:rPr>
-            <w:rFonts w:asciiTheme="majorHAnsi" w:hAnsiTheme="majorHAnsi" w:cstheme="majorHAnsi"/>
-            <w:noProof/>
             <w:webHidden/>
             <w:sz w:val="26"/>
             <w:szCs w:val="26"/>
           </w:rPr>
-          <w:t>8</w:t>
+          <w:t>13</w:t>
         </w:r>
         <w:r>
           <w:rPr>
-            <w:rFonts w:asciiTheme="majorHAnsi" w:hAnsiTheme="majorHAnsi" w:cstheme="majorHAnsi"/>
-            <w:noProof/>
             <w:webHidden/>
             <w:sz w:val="26"/>
             <w:szCs w:val="26"/>
@@ -24663,888 +25085,20 @@
     </w:p>
     <w:p>
       <w:pPr>
-        <w:pStyle w:val="Mucluc2"/>
-        <w:tabs>
-          <w:tab w:val="right" w:leader="dot" w:pos="9016"/>
-        </w:tabs>
-        <w:rPr>
-          <w:rFonts w:asciiTheme="majorHAnsi" w:hAnsiTheme="majorHAnsi" w:cstheme="majorHAnsi"/>
-          <w:noProof/>
-          <w:sz w:val="26"/>
-          <w:szCs w:val="26"/>
-          <w:lang w:val="vi-VN" w:eastAsia="vi-VN"/>
+        <w:rPr>
+          <w:lang w:val="en-US" w:eastAsia="ja-JP"/>
         </w:rPr>
       </w:pPr>
-      <w:hyperlink w:anchor="_Toc77155981" w:history="1">
-        <w:r>
-          <w:rPr>
-            <w:rStyle w:val="Siuktni"/>
-            <w:rFonts w:asciiTheme="majorHAnsi" w:hAnsiTheme="majorHAnsi" w:cstheme="majorHAnsi"/>
-            <w:i/>
-            <w:iCs/>
-            <w:noProof/>
-            <w:sz w:val="26"/>
-            <w:szCs w:val="26"/>
-          </w:rPr>
-          <w:t>Hình 1.2 Form đăng nhập</w:t>
-        </w:r>
-        <w:r>
-          <w:rPr>
-            <w:rFonts w:asciiTheme="majorHAnsi" w:hAnsiTheme="majorHAnsi" w:cstheme="majorHAnsi"/>
-            <w:noProof/>
-            <w:webHidden/>
-            <w:sz w:val="26"/>
-            <w:szCs w:val="26"/>
-          </w:rPr>
-          <w:tab/>
-        </w:r>
-        <w:r>
-          <w:rPr>
-            <w:rFonts w:asciiTheme="majorHAnsi" w:hAnsiTheme="majorHAnsi" w:cstheme="majorHAnsi"/>
-            <w:noProof/>
-            <w:webHidden/>
-            <w:sz w:val="26"/>
-            <w:szCs w:val="26"/>
-          </w:rPr>
-          <w:fldChar w:fldCharType="begin"/>
-        </w:r>
-        <w:r>
-          <w:rPr>
-            <w:rFonts w:asciiTheme="majorHAnsi" w:hAnsiTheme="majorHAnsi" w:cstheme="majorHAnsi"/>
-            <w:noProof/>
-            <w:webHidden/>
-            <w:sz w:val="26"/>
-            <w:szCs w:val="26"/>
-          </w:rPr>
-          <w:instrText xml:space="preserve"> PAGEREF _Toc77155981 \h </w:instrText>
-        </w:r>
-        <w:r>
-          <w:rPr>
-            <w:rFonts w:asciiTheme="majorHAnsi" w:hAnsiTheme="majorHAnsi" w:cstheme="majorHAnsi"/>
-            <w:noProof/>
-            <w:webHidden/>
-            <w:sz w:val="26"/>
-            <w:szCs w:val="26"/>
-          </w:rPr>
-        </w:r>
-        <w:r>
-          <w:rPr>
-            <w:rFonts w:asciiTheme="majorHAnsi" w:hAnsiTheme="majorHAnsi" w:cstheme="majorHAnsi"/>
-            <w:noProof/>
-            <w:webHidden/>
-            <w:sz w:val="26"/>
-            <w:szCs w:val="26"/>
-          </w:rPr>
-          <w:fldChar w:fldCharType="separate"/>
-        </w:r>
-        <w:r>
-          <w:rPr>
-            <w:rFonts w:asciiTheme="majorHAnsi" w:hAnsiTheme="majorHAnsi" w:cstheme="majorHAnsi"/>
-            <w:noProof/>
-            <w:webHidden/>
-            <w:sz w:val="26"/>
-            <w:szCs w:val="26"/>
-          </w:rPr>
-          <w:t>9</w:t>
-        </w:r>
-        <w:r>
-          <w:rPr>
-            <w:rFonts w:asciiTheme="majorHAnsi" w:hAnsiTheme="majorHAnsi" w:cstheme="majorHAnsi"/>
-            <w:noProof/>
-            <w:webHidden/>
-            <w:sz w:val="26"/>
-            <w:szCs w:val="26"/>
-          </w:rPr>
-          <w:fldChar w:fldCharType="end"/>
-        </w:r>
-      </w:hyperlink>
     </w:p>
     <w:p>
       <w:pPr>
-        <w:pStyle w:val="Mucluc2"/>
-        <w:tabs>
-          <w:tab w:val="right" w:leader="dot" w:pos="9016"/>
-        </w:tabs>
-        <w:rPr>
-          <w:rFonts w:asciiTheme="majorHAnsi" w:hAnsiTheme="majorHAnsi" w:cstheme="majorHAnsi"/>
-          <w:noProof/>
-          <w:sz w:val="26"/>
-          <w:szCs w:val="26"/>
-          <w:lang w:val="vi-VN" w:eastAsia="vi-VN"/>
+        <w:rPr>
+          <w:lang w:val="en-US" w:eastAsia="ja-JP"/>
         </w:rPr>
       </w:pPr>
-      <w:hyperlink w:anchor="_Toc77155982" w:history="1">
-        <w:r>
-          <w:rPr>
-            <w:rStyle w:val="Siuktni"/>
-            <w:rFonts w:asciiTheme="majorHAnsi" w:hAnsiTheme="majorHAnsi" w:cstheme="majorHAnsi"/>
-            <w:i/>
-            <w:iCs/>
-            <w:noProof/>
-            <w:sz w:val="26"/>
-            <w:szCs w:val="26"/>
-          </w:rPr>
-          <w:t>Hình 1.3 Giao diện chính của admin</w:t>
-        </w:r>
-        <w:r>
-          <w:rPr>
-            <w:rFonts w:asciiTheme="majorHAnsi" w:hAnsiTheme="majorHAnsi" w:cstheme="majorHAnsi"/>
-            <w:noProof/>
-            <w:webHidden/>
-            <w:sz w:val="26"/>
-            <w:szCs w:val="26"/>
-          </w:rPr>
-          <w:tab/>
-        </w:r>
-        <w:r>
-          <w:rPr>
-            <w:rFonts w:asciiTheme="majorHAnsi" w:hAnsiTheme="majorHAnsi" w:cstheme="majorHAnsi"/>
-            <w:noProof/>
-            <w:webHidden/>
-            <w:sz w:val="26"/>
-            <w:szCs w:val="26"/>
-          </w:rPr>
-          <w:fldChar w:fldCharType="begin"/>
-        </w:r>
-        <w:r>
-          <w:rPr>
-            <w:rFonts w:asciiTheme="majorHAnsi" w:hAnsiTheme="majorHAnsi" w:cstheme="majorHAnsi"/>
-            <w:noProof/>
-            <w:webHidden/>
-            <w:sz w:val="26"/>
-            <w:szCs w:val="26"/>
-          </w:rPr>
-          <w:instrText xml:space="preserve"> PAGEREF _Toc77155982 \h </w:instrText>
-        </w:r>
-        <w:r>
-          <w:rPr>
-            <w:rFonts w:asciiTheme="majorHAnsi" w:hAnsiTheme="majorHAnsi" w:cstheme="majorHAnsi"/>
-            <w:noProof/>
-            <w:webHidden/>
-            <w:sz w:val="26"/>
-            <w:szCs w:val="26"/>
-          </w:rPr>
-        </w:r>
-        <w:r>
-          <w:rPr>
-            <w:rFonts w:asciiTheme="majorHAnsi" w:hAnsiTheme="majorHAnsi" w:cstheme="majorHAnsi"/>
-            <w:noProof/>
-            <w:webHidden/>
-            <w:sz w:val="26"/>
-            <w:szCs w:val="26"/>
-          </w:rPr>
-          <w:fldChar w:fldCharType="separate"/>
-        </w:r>
-        <w:r>
-          <w:rPr>
-            <w:rFonts w:asciiTheme="majorHAnsi" w:hAnsiTheme="majorHAnsi" w:cstheme="majorHAnsi"/>
-            <w:noProof/>
-            <w:webHidden/>
-            <w:sz w:val="26"/>
-            <w:szCs w:val="26"/>
-          </w:rPr>
-          <w:t>9</w:t>
-        </w:r>
-        <w:r>
-          <w:rPr>
-            <w:rFonts w:asciiTheme="majorHAnsi" w:hAnsiTheme="majorHAnsi" w:cstheme="majorHAnsi"/>
-            <w:noProof/>
-            <w:webHidden/>
-            <w:sz w:val="26"/>
-            <w:szCs w:val="26"/>
-          </w:rPr>
-          <w:fldChar w:fldCharType="end"/>
-        </w:r>
-      </w:hyperlink>
     </w:p>
     <w:p>
       <w:pPr>
-        <w:pStyle w:val="Mucluc2"/>
-        <w:tabs>
-          <w:tab w:val="right" w:leader="dot" w:pos="9016"/>
-        </w:tabs>
-        <w:rPr>
-          <w:rFonts w:asciiTheme="majorHAnsi" w:hAnsiTheme="majorHAnsi" w:cstheme="majorHAnsi"/>
-          <w:noProof/>
-          <w:sz w:val="26"/>
-          <w:szCs w:val="26"/>
-          <w:lang w:val="vi-VN" w:eastAsia="vi-VN"/>
-        </w:rPr>
-      </w:pPr>
-      <w:hyperlink w:anchor="_Toc77155983" w:history="1">
-        <w:r>
-          <w:rPr>
-            <w:rStyle w:val="Siuktni"/>
-            <w:rFonts w:asciiTheme="majorHAnsi" w:hAnsiTheme="majorHAnsi" w:cstheme="majorHAnsi"/>
-            <w:i/>
-            <w:iCs/>
-            <w:noProof/>
-            <w:sz w:val="26"/>
-            <w:szCs w:val="26"/>
-          </w:rPr>
-          <w:t>Hình 1.4 Giao diện chính của Staff</w:t>
-        </w:r>
-        <w:r>
-          <w:rPr>
-            <w:rFonts w:asciiTheme="majorHAnsi" w:hAnsiTheme="majorHAnsi" w:cstheme="majorHAnsi"/>
-            <w:noProof/>
-            <w:webHidden/>
-            <w:sz w:val="26"/>
-            <w:szCs w:val="26"/>
-          </w:rPr>
-          <w:tab/>
-        </w:r>
-        <w:r>
-          <w:rPr>
-            <w:rFonts w:asciiTheme="majorHAnsi" w:hAnsiTheme="majorHAnsi" w:cstheme="majorHAnsi"/>
-            <w:noProof/>
-            <w:webHidden/>
-            <w:sz w:val="26"/>
-            <w:szCs w:val="26"/>
-          </w:rPr>
-          <w:fldChar w:fldCharType="begin"/>
-        </w:r>
-        <w:r>
-          <w:rPr>
-            <w:rFonts w:asciiTheme="majorHAnsi" w:hAnsiTheme="majorHAnsi" w:cstheme="majorHAnsi"/>
-            <w:noProof/>
-            <w:webHidden/>
-            <w:sz w:val="26"/>
-            <w:szCs w:val="26"/>
-          </w:rPr>
-          <w:instrText xml:space="preserve"> PAGEREF _Toc77155983 \h </w:instrText>
-        </w:r>
-        <w:r>
-          <w:rPr>
-            <w:rFonts w:asciiTheme="majorHAnsi" w:hAnsiTheme="majorHAnsi" w:cstheme="majorHAnsi"/>
-            <w:noProof/>
-            <w:webHidden/>
-            <w:sz w:val="26"/>
-            <w:szCs w:val="26"/>
-          </w:rPr>
-        </w:r>
-        <w:r>
-          <w:rPr>
-            <w:rFonts w:asciiTheme="majorHAnsi" w:hAnsiTheme="majorHAnsi" w:cstheme="majorHAnsi"/>
-            <w:noProof/>
-            <w:webHidden/>
-            <w:sz w:val="26"/>
-            <w:szCs w:val="26"/>
-          </w:rPr>
-          <w:fldChar w:fldCharType="separate"/>
-        </w:r>
-        <w:r>
-          <w:rPr>
-            <w:rFonts w:asciiTheme="majorHAnsi" w:hAnsiTheme="majorHAnsi" w:cstheme="majorHAnsi"/>
-            <w:noProof/>
-            <w:webHidden/>
-            <w:sz w:val="26"/>
-            <w:szCs w:val="26"/>
-          </w:rPr>
-          <w:t>10</w:t>
-        </w:r>
-        <w:r>
-          <w:rPr>
-            <w:rFonts w:asciiTheme="majorHAnsi" w:hAnsiTheme="majorHAnsi" w:cstheme="majorHAnsi"/>
-            <w:noProof/>
-            <w:webHidden/>
-            <w:sz w:val="26"/>
-            <w:szCs w:val="26"/>
-          </w:rPr>
-          <w:fldChar w:fldCharType="end"/>
-        </w:r>
-      </w:hyperlink>
-    </w:p>
-    <w:p>
-      <w:pPr>
-        <w:pStyle w:val="Mucluc2"/>
-        <w:tabs>
-          <w:tab w:val="right" w:leader="dot" w:pos="9016"/>
-        </w:tabs>
-        <w:rPr>
-          <w:rFonts w:asciiTheme="majorHAnsi" w:hAnsiTheme="majorHAnsi" w:cstheme="majorHAnsi"/>
-          <w:noProof/>
-          <w:sz w:val="26"/>
-          <w:szCs w:val="26"/>
-          <w:lang w:val="vi-VN" w:eastAsia="vi-VN"/>
-        </w:rPr>
-      </w:pPr>
-      <w:hyperlink w:anchor="_Toc77155984" w:history="1">
-        <w:r>
-          <w:rPr>
-            <w:rStyle w:val="Siuktni"/>
-            <w:rFonts w:asciiTheme="majorHAnsi" w:hAnsiTheme="majorHAnsi" w:cstheme="majorHAnsi"/>
-            <w:i/>
-            <w:iCs/>
-            <w:noProof/>
-            <w:sz w:val="26"/>
-            <w:szCs w:val="26"/>
-          </w:rPr>
-          <w:t>Hình 1.5 Form quản lý phòng</w:t>
-        </w:r>
-        <w:r>
-          <w:rPr>
-            <w:rFonts w:asciiTheme="majorHAnsi" w:hAnsiTheme="majorHAnsi" w:cstheme="majorHAnsi"/>
-            <w:noProof/>
-            <w:webHidden/>
-            <w:sz w:val="26"/>
-            <w:szCs w:val="26"/>
-          </w:rPr>
-          <w:tab/>
-        </w:r>
-        <w:r>
-          <w:rPr>
-            <w:rFonts w:asciiTheme="majorHAnsi" w:hAnsiTheme="majorHAnsi" w:cstheme="majorHAnsi"/>
-            <w:noProof/>
-            <w:webHidden/>
-            <w:sz w:val="26"/>
-            <w:szCs w:val="26"/>
-          </w:rPr>
-          <w:fldChar w:fldCharType="begin"/>
-        </w:r>
-        <w:r>
-          <w:rPr>
-            <w:rFonts w:asciiTheme="majorHAnsi" w:hAnsiTheme="majorHAnsi" w:cstheme="majorHAnsi"/>
-            <w:noProof/>
-            <w:webHidden/>
-            <w:sz w:val="26"/>
-            <w:szCs w:val="26"/>
-          </w:rPr>
-          <w:instrText xml:space="preserve"> PAGEREF _Toc77155984 \h </w:instrText>
-        </w:r>
-        <w:r>
-          <w:rPr>
-            <w:rFonts w:asciiTheme="majorHAnsi" w:hAnsiTheme="majorHAnsi" w:cstheme="majorHAnsi"/>
-            <w:noProof/>
-            <w:webHidden/>
-            <w:sz w:val="26"/>
-            <w:szCs w:val="26"/>
-          </w:rPr>
-        </w:r>
-        <w:r>
-          <w:rPr>
-            <w:rFonts w:asciiTheme="majorHAnsi" w:hAnsiTheme="majorHAnsi" w:cstheme="majorHAnsi"/>
-            <w:noProof/>
-            <w:webHidden/>
-            <w:sz w:val="26"/>
-            <w:szCs w:val="26"/>
-          </w:rPr>
-          <w:fldChar w:fldCharType="separate"/>
-        </w:r>
-        <w:r>
-          <w:rPr>
-            <w:rFonts w:asciiTheme="majorHAnsi" w:hAnsiTheme="majorHAnsi" w:cstheme="majorHAnsi"/>
-            <w:noProof/>
-            <w:webHidden/>
-            <w:sz w:val="26"/>
-            <w:szCs w:val="26"/>
-          </w:rPr>
-          <w:t>10</w:t>
-        </w:r>
-        <w:r>
-          <w:rPr>
-            <w:rFonts w:asciiTheme="majorHAnsi" w:hAnsiTheme="majorHAnsi" w:cstheme="majorHAnsi"/>
-            <w:noProof/>
-            <w:webHidden/>
-            <w:sz w:val="26"/>
-            <w:szCs w:val="26"/>
-          </w:rPr>
-          <w:fldChar w:fldCharType="end"/>
-        </w:r>
-      </w:hyperlink>
-    </w:p>
-    <w:p>
-      <w:pPr>
-        <w:pStyle w:val="Mucluc2"/>
-        <w:tabs>
-          <w:tab w:val="right" w:leader="dot" w:pos="9016"/>
-        </w:tabs>
-        <w:rPr>
-          <w:rFonts w:asciiTheme="majorHAnsi" w:hAnsiTheme="majorHAnsi" w:cstheme="majorHAnsi"/>
-          <w:noProof/>
-          <w:sz w:val="26"/>
-          <w:szCs w:val="26"/>
-          <w:lang w:val="vi-VN" w:eastAsia="vi-VN"/>
-        </w:rPr>
-      </w:pPr>
-      <w:hyperlink w:anchor="_Toc77155985" w:history="1">
-        <w:r>
-          <w:rPr>
-            <w:rStyle w:val="Siuktni"/>
-            <w:rFonts w:asciiTheme="majorHAnsi" w:hAnsiTheme="majorHAnsi" w:cstheme="majorHAnsi"/>
-            <w:i/>
-            <w:iCs/>
-            <w:noProof/>
-            <w:sz w:val="26"/>
-            <w:szCs w:val="26"/>
-          </w:rPr>
-          <w:t>Hình 1. Form quản lý thông tin nhân viên</w:t>
-        </w:r>
-        <w:r>
-          <w:rPr>
-            <w:rFonts w:asciiTheme="majorHAnsi" w:hAnsiTheme="majorHAnsi" w:cstheme="majorHAnsi"/>
-            <w:noProof/>
-            <w:webHidden/>
-            <w:sz w:val="26"/>
-            <w:szCs w:val="26"/>
-          </w:rPr>
-          <w:tab/>
-        </w:r>
-        <w:r>
-          <w:rPr>
-            <w:rFonts w:asciiTheme="majorHAnsi" w:hAnsiTheme="majorHAnsi" w:cstheme="majorHAnsi"/>
-            <w:noProof/>
-            <w:webHidden/>
-            <w:sz w:val="26"/>
-            <w:szCs w:val="26"/>
-          </w:rPr>
-          <w:fldChar w:fldCharType="begin"/>
-        </w:r>
-        <w:r>
-          <w:rPr>
-            <w:rFonts w:asciiTheme="majorHAnsi" w:hAnsiTheme="majorHAnsi" w:cstheme="majorHAnsi"/>
-            <w:noProof/>
-            <w:webHidden/>
-            <w:sz w:val="26"/>
-            <w:szCs w:val="26"/>
-          </w:rPr>
-          <w:instrText xml:space="preserve"> PAGEREF _Toc77155985 \h </w:instrText>
-        </w:r>
-        <w:r>
-          <w:rPr>
-            <w:rFonts w:asciiTheme="majorHAnsi" w:hAnsiTheme="majorHAnsi" w:cstheme="majorHAnsi"/>
-            <w:noProof/>
-            <w:webHidden/>
-            <w:sz w:val="26"/>
-            <w:szCs w:val="26"/>
-          </w:rPr>
-        </w:r>
-        <w:r>
-          <w:rPr>
-            <w:rFonts w:asciiTheme="majorHAnsi" w:hAnsiTheme="majorHAnsi" w:cstheme="majorHAnsi"/>
-            <w:noProof/>
-            <w:webHidden/>
-            <w:sz w:val="26"/>
-            <w:szCs w:val="26"/>
-          </w:rPr>
-          <w:fldChar w:fldCharType="separate"/>
-        </w:r>
-        <w:r>
-          <w:rPr>
-            <w:rFonts w:asciiTheme="majorHAnsi" w:hAnsiTheme="majorHAnsi" w:cstheme="majorHAnsi"/>
-            <w:noProof/>
-            <w:webHidden/>
-            <w:sz w:val="26"/>
-            <w:szCs w:val="26"/>
-          </w:rPr>
-          <w:t>11</w:t>
-        </w:r>
-        <w:r>
-          <w:rPr>
-            <w:rFonts w:asciiTheme="majorHAnsi" w:hAnsiTheme="majorHAnsi" w:cstheme="majorHAnsi"/>
-            <w:noProof/>
-            <w:webHidden/>
-            <w:sz w:val="26"/>
-            <w:szCs w:val="26"/>
-          </w:rPr>
-          <w:fldChar w:fldCharType="end"/>
-        </w:r>
-      </w:hyperlink>
-    </w:p>
-    <w:p>
-      <w:pPr>
-        <w:pStyle w:val="Mucluc2"/>
-        <w:tabs>
-          <w:tab w:val="right" w:leader="dot" w:pos="9016"/>
-        </w:tabs>
-        <w:rPr>
-          <w:rFonts w:asciiTheme="majorHAnsi" w:hAnsiTheme="majorHAnsi" w:cstheme="majorHAnsi"/>
-          <w:noProof/>
-          <w:sz w:val="26"/>
-          <w:szCs w:val="26"/>
-          <w:lang w:val="vi-VN" w:eastAsia="vi-VN"/>
-        </w:rPr>
-      </w:pPr>
-      <w:hyperlink w:anchor="_Toc77155986" w:history="1">
-        <w:r>
-          <w:rPr>
-            <w:rStyle w:val="Siuktni"/>
-            <w:rFonts w:asciiTheme="majorHAnsi" w:hAnsiTheme="majorHAnsi" w:cstheme="majorHAnsi"/>
-            <w:i/>
-            <w:iCs/>
-            <w:noProof/>
-            <w:sz w:val="26"/>
-            <w:szCs w:val="26"/>
-          </w:rPr>
-          <w:t>Hình 1.7 Form quản lý thông tin khách hàng</w:t>
-        </w:r>
-        <w:r>
-          <w:rPr>
-            <w:rFonts w:asciiTheme="majorHAnsi" w:hAnsiTheme="majorHAnsi" w:cstheme="majorHAnsi"/>
-            <w:noProof/>
-            <w:webHidden/>
-            <w:sz w:val="26"/>
-            <w:szCs w:val="26"/>
-          </w:rPr>
-          <w:tab/>
-        </w:r>
-        <w:r>
-          <w:rPr>
-            <w:rFonts w:asciiTheme="majorHAnsi" w:hAnsiTheme="majorHAnsi" w:cstheme="majorHAnsi"/>
-            <w:noProof/>
-            <w:webHidden/>
-            <w:sz w:val="26"/>
-            <w:szCs w:val="26"/>
-          </w:rPr>
-          <w:fldChar w:fldCharType="begin"/>
-        </w:r>
-        <w:r>
-          <w:rPr>
-            <w:rFonts w:asciiTheme="majorHAnsi" w:hAnsiTheme="majorHAnsi" w:cstheme="majorHAnsi"/>
-            <w:noProof/>
-            <w:webHidden/>
-            <w:sz w:val="26"/>
-            <w:szCs w:val="26"/>
-          </w:rPr>
-          <w:instrText xml:space="preserve"> PAGEREF _Toc77155986 \h </w:instrText>
-        </w:r>
-        <w:r>
-          <w:rPr>
-            <w:rFonts w:asciiTheme="majorHAnsi" w:hAnsiTheme="majorHAnsi" w:cstheme="majorHAnsi"/>
-            <w:noProof/>
-            <w:webHidden/>
-            <w:sz w:val="26"/>
-            <w:szCs w:val="26"/>
-          </w:rPr>
-        </w:r>
-        <w:r>
-          <w:rPr>
-            <w:rFonts w:asciiTheme="majorHAnsi" w:hAnsiTheme="majorHAnsi" w:cstheme="majorHAnsi"/>
-            <w:noProof/>
-            <w:webHidden/>
-            <w:sz w:val="26"/>
-            <w:szCs w:val="26"/>
-          </w:rPr>
-          <w:fldChar w:fldCharType="separate"/>
-        </w:r>
-        <w:r>
-          <w:rPr>
-            <w:rFonts w:asciiTheme="majorHAnsi" w:hAnsiTheme="majorHAnsi" w:cstheme="majorHAnsi"/>
-            <w:noProof/>
-            <w:webHidden/>
-            <w:sz w:val="26"/>
-            <w:szCs w:val="26"/>
-          </w:rPr>
-          <w:t>11</w:t>
-        </w:r>
-        <w:r>
-          <w:rPr>
-            <w:rFonts w:asciiTheme="majorHAnsi" w:hAnsiTheme="majorHAnsi" w:cstheme="majorHAnsi"/>
-            <w:noProof/>
-            <w:webHidden/>
-            <w:sz w:val="26"/>
-            <w:szCs w:val="26"/>
-          </w:rPr>
-          <w:fldChar w:fldCharType="end"/>
-        </w:r>
-      </w:hyperlink>
-    </w:p>
-    <w:p>
-      <w:pPr>
-        <w:pStyle w:val="Mucluc2"/>
-        <w:tabs>
-          <w:tab w:val="right" w:leader="dot" w:pos="9016"/>
-        </w:tabs>
-        <w:rPr>
-          <w:rFonts w:asciiTheme="majorHAnsi" w:hAnsiTheme="majorHAnsi" w:cstheme="majorHAnsi"/>
-          <w:noProof/>
-          <w:sz w:val="26"/>
-          <w:szCs w:val="26"/>
-          <w:lang w:val="vi-VN" w:eastAsia="vi-VN"/>
-        </w:rPr>
-      </w:pPr>
-      <w:hyperlink w:anchor="_Toc77155987" w:history="1">
-        <w:r>
-          <w:rPr>
-            <w:rStyle w:val="Siuktni"/>
-            <w:rFonts w:asciiTheme="majorHAnsi" w:hAnsiTheme="majorHAnsi" w:cstheme="majorHAnsi"/>
-            <w:i/>
-            <w:iCs/>
-            <w:noProof/>
-            <w:sz w:val="26"/>
-            <w:szCs w:val="26"/>
-          </w:rPr>
-          <w:t>Hình 1.8 Form nhận phòng, tạo hóa đơn</w:t>
-        </w:r>
-        <w:r>
-          <w:rPr>
-            <w:rFonts w:asciiTheme="majorHAnsi" w:hAnsiTheme="majorHAnsi" w:cstheme="majorHAnsi"/>
-            <w:noProof/>
-            <w:webHidden/>
-            <w:sz w:val="26"/>
-            <w:szCs w:val="26"/>
-          </w:rPr>
-          <w:tab/>
-        </w:r>
-        <w:r>
-          <w:rPr>
-            <w:rFonts w:asciiTheme="majorHAnsi" w:hAnsiTheme="majorHAnsi" w:cstheme="majorHAnsi"/>
-            <w:noProof/>
-            <w:webHidden/>
-            <w:sz w:val="26"/>
-            <w:szCs w:val="26"/>
-          </w:rPr>
-          <w:fldChar w:fldCharType="begin"/>
-        </w:r>
-        <w:r>
-          <w:rPr>
-            <w:rFonts w:asciiTheme="majorHAnsi" w:hAnsiTheme="majorHAnsi" w:cstheme="majorHAnsi"/>
-            <w:noProof/>
-            <w:webHidden/>
-            <w:sz w:val="26"/>
-            <w:szCs w:val="26"/>
-          </w:rPr>
-          <w:instrText xml:space="preserve"> PAGEREF _Toc77155987 \h </w:instrText>
-        </w:r>
-        <w:r>
-          <w:rPr>
-            <w:rFonts w:asciiTheme="majorHAnsi" w:hAnsiTheme="majorHAnsi" w:cstheme="majorHAnsi"/>
-            <w:noProof/>
-            <w:webHidden/>
-            <w:sz w:val="26"/>
-            <w:szCs w:val="26"/>
-          </w:rPr>
-        </w:r>
-        <w:r>
-          <w:rPr>
-            <w:rFonts w:asciiTheme="majorHAnsi" w:hAnsiTheme="majorHAnsi" w:cstheme="majorHAnsi"/>
-            <w:noProof/>
-            <w:webHidden/>
-            <w:sz w:val="26"/>
-            <w:szCs w:val="26"/>
-          </w:rPr>
-          <w:fldChar w:fldCharType="separate"/>
-        </w:r>
-        <w:r>
-          <w:rPr>
-            <w:rFonts w:asciiTheme="majorHAnsi" w:hAnsiTheme="majorHAnsi" w:cstheme="majorHAnsi"/>
-            <w:noProof/>
-            <w:webHidden/>
-            <w:sz w:val="26"/>
-            <w:szCs w:val="26"/>
-          </w:rPr>
-          <w:t>12</w:t>
-        </w:r>
-        <w:r>
-          <w:rPr>
-            <w:rFonts w:asciiTheme="majorHAnsi" w:hAnsiTheme="majorHAnsi" w:cstheme="majorHAnsi"/>
-            <w:noProof/>
-            <w:webHidden/>
-            <w:sz w:val="26"/>
-            <w:szCs w:val="26"/>
-          </w:rPr>
-          <w:fldChar w:fldCharType="end"/>
-        </w:r>
-      </w:hyperlink>
-    </w:p>
-    <w:p>
-      <w:pPr>
-        <w:pStyle w:val="Mucluc2"/>
-        <w:tabs>
-          <w:tab w:val="right" w:leader="dot" w:pos="9016"/>
-        </w:tabs>
-        <w:rPr>
-          <w:rFonts w:asciiTheme="majorHAnsi" w:hAnsiTheme="majorHAnsi" w:cstheme="majorHAnsi"/>
-          <w:noProof/>
-          <w:sz w:val="26"/>
-          <w:szCs w:val="26"/>
-          <w:lang w:val="vi-VN" w:eastAsia="vi-VN"/>
-        </w:rPr>
-      </w:pPr>
-      <w:hyperlink w:anchor="_Toc77155988" w:history="1">
-        <w:r>
-          <w:rPr>
-            <w:rStyle w:val="Siuktni"/>
-            <w:rFonts w:asciiTheme="majorHAnsi" w:hAnsiTheme="majorHAnsi" w:cstheme="majorHAnsi"/>
-            <w:i/>
-            <w:iCs/>
-            <w:noProof/>
-            <w:sz w:val="26"/>
-            <w:szCs w:val="26"/>
-          </w:rPr>
-          <w:t>Hình 1.9 Form chi tiết hóa đơn</w:t>
-        </w:r>
-        <w:r>
-          <w:rPr>
-            <w:rFonts w:asciiTheme="majorHAnsi" w:hAnsiTheme="majorHAnsi" w:cstheme="majorHAnsi"/>
-            <w:noProof/>
-            <w:webHidden/>
-            <w:sz w:val="26"/>
-            <w:szCs w:val="26"/>
-          </w:rPr>
-          <w:tab/>
-        </w:r>
-        <w:r>
-          <w:rPr>
-            <w:rFonts w:asciiTheme="majorHAnsi" w:hAnsiTheme="majorHAnsi" w:cstheme="majorHAnsi"/>
-            <w:noProof/>
-            <w:webHidden/>
-            <w:sz w:val="26"/>
-            <w:szCs w:val="26"/>
-          </w:rPr>
-          <w:fldChar w:fldCharType="begin"/>
-        </w:r>
-        <w:r>
-          <w:rPr>
-            <w:rFonts w:asciiTheme="majorHAnsi" w:hAnsiTheme="majorHAnsi" w:cstheme="majorHAnsi"/>
-            <w:noProof/>
-            <w:webHidden/>
-            <w:sz w:val="26"/>
-            <w:szCs w:val="26"/>
-          </w:rPr>
-          <w:instrText xml:space="preserve"> PAGEREF _Toc77155988 \h </w:instrText>
-        </w:r>
-        <w:r>
-          <w:rPr>
-            <w:rFonts w:asciiTheme="majorHAnsi" w:hAnsiTheme="majorHAnsi" w:cstheme="majorHAnsi"/>
-            <w:noProof/>
-            <w:webHidden/>
-            <w:sz w:val="26"/>
-            <w:szCs w:val="26"/>
-          </w:rPr>
-        </w:r>
-        <w:r>
-          <w:rPr>
-            <w:rFonts w:asciiTheme="majorHAnsi" w:hAnsiTheme="majorHAnsi" w:cstheme="majorHAnsi"/>
-            <w:noProof/>
-            <w:webHidden/>
-            <w:sz w:val="26"/>
-            <w:szCs w:val="26"/>
-          </w:rPr>
-          <w:fldChar w:fldCharType="separate"/>
-        </w:r>
-        <w:r>
-          <w:rPr>
-            <w:rFonts w:asciiTheme="majorHAnsi" w:hAnsiTheme="majorHAnsi" w:cstheme="majorHAnsi"/>
-            <w:noProof/>
-            <w:webHidden/>
-            <w:sz w:val="26"/>
-            <w:szCs w:val="26"/>
-          </w:rPr>
-          <w:t>12</w:t>
-        </w:r>
-        <w:r>
-          <w:rPr>
-            <w:rFonts w:asciiTheme="majorHAnsi" w:hAnsiTheme="majorHAnsi" w:cstheme="majorHAnsi"/>
-            <w:noProof/>
-            <w:webHidden/>
-            <w:sz w:val="26"/>
-            <w:szCs w:val="26"/>
-          </w:rPr>
-          <w:fldChar w:fldCharType="end"/>
-        </w:r>
-      </w:hyperlink>
-    </w:p>
-    <w:p>
-      <w:pPr>
-        <w:pStyle w:val="Mucluc2"/>
-        <w:tabs>
-          <w:tab w:val="right" w:leader="dot" w:pos="9016"/>
-        </w:tabs>
-        <w:rPr>
-          <w:rFonts w:asciiTheme="majorHAnsi" w:hAnsiTheme="majorHAnsi" w:cstheme="majorHAnsi"/>
-          <w:noProof/>
-          <w:sz w:val="26"/>
-          <w:szCs w:val="26"/>
-          <w:lang w:val="vi-VN" w:eastAsia="vi-VN"/>
-        </w:rPr>
-      </w:pPr>
-      <w:hyperlink w:anchor="_Toc77155989" w:history="1">
-        <w:r>
-          <w:rPr>
-            <w:rStyle w:val="Siuktni"/>
-            <w:rFonts w:asciiTheme="majorHAnsi" w:hAnsiTheme="majorHAnsi" w:cstheme="majorHAnsi"/>
-            <w:i/>
-            <w:iCs/>
-            <w:noProof/>
-            <w:sz w:val="26"/>
-            <w:szCs w:val="26"/>
-          </w:rPr>
-          <w:t>Hình 1.10 Form thống kê</w:t>
-        </w:r>
-        <w:r>
-          <w:rPr>
-            <w:rFonts w:asciiTheme="majorHAnsi" w:hAnsiTheme="majorHAnsi" w:cstheme="majorHAnsi"/>
-            <w:noProof/>
-            <w:webHidden/>
-            <w:sz w:val="26"/>
-            <w:szCs w:val="26"/>
-          </w:rPr>
-          <w:tab/>
-        </w:r>
-        <w:r>
-          <w:rPr>
-            <w:rFonts w:asciiTheme="majorHAnsi" w:hAnsiTheme="majorHAnsi" w:cstheme="majorHAnsi"/>
-            <w:noProof/>
-            <w:webHidden/>
-            <w:sz w:val="26"/>
-            <w:szCs w:val="26"/>
-          </w:rPr>
-          <w:fldChar w:fldCharType="begin"/>
-        </w:r>
-        <w:r>
-          <w:rPr>
-            <w:rFonts w:asciiTheme="majorHAnsi" w:hAnsiTheme="majorHAnsi" w:cstheme="majorHAnsi"/>
-            <w:noProof/>
-            <w:webHidden/>
-            <w:sz w:val="26"/>
-            <w:szCs w:val="26"/>
-          </w:rPr>
-          <w:instrText xml:space="preserve"> PAGEREF _Toc77155989 \h </w:instrText>
-        </w:r>
-        <w:r>
-          <w:rPr>
-            <w:rFonts w:asciiTheme="majorHAnsi" w:hAnsiTheme="majorHAnsi" w:cstheme="majorHAnsi"/>
-            <w:noProof/>
-            <w:webHidden/>
-            <w:sz w:val="26"/>
-            <w:szCs w:val="26"/>
-          </w:rPr>
-        </w:r>
-        <w:r>
-          <w:rPr>
-            <w:rFonts w:asciiTheme="majorHAnsi" w:hAnsiTheme="majorHAnsi" w:cstheme="majorHAnsi"/>
-            <w:noProof/>
-            <w:webHidden/>
-            <w:sz w:val="26"/>
-            <w:szCs w:val="26"/>
-          </w:rPr>
-          <w:fldChar w:fldCharType="separate"/>
-        </w:r>
-        <w:r>
-          <w:rPr>
-            <w:rFonts w:asciiTheme="majorHAnsi" w:hAnsiTheme="majorHAnsi" w:cstheme="majorHAnsi"/>
-            <w:noProof/>
-            <w:webHidden/>
-            <w:sz w:val="26"/>
-            <w:szCs w:val="26"/>
-          </w:rPr>
-          <w:t>13</w:t>
-        </w:r>
-        <w:r>
-          <w:rPr>
-            <w:rFonts w:asciiTheme="majorHAnsi" w:hAnsiTheme="majorHAnsi" w:cstheme="majorHAnsi"/>
-            <w:noProof/>
-            <w:webHidden/>
-            <w:sz w:val="26"/>
-            <w:szCs w:val="26"/>
-          </w:rPr>
-          <w:fldChar w:fldCharType="end"/>
-        </w:r>
-      </w:hyperlink>
-    </w:p>
-    <w:p>
-      <w:pPr>
         <w:rPr>
           <w:rFonts w:asciiTheme="majorHAnsi" w:hAnsiTheme="majorHAnsi" w:cstheme="majorHAnsi"/>
           <w:b/>
@@ -25565,7 +25119,7 @@
       </w:r>
     </w:p>
     <w:sectPr>
-      <w:footerReference w:type="default" r:id="rId23"/>
+      <w:footerReference w:type="default" r:id="rId24"/>
       <w:pgSz w:w="11906" w:h="16838"/>
       <w:pgMar w:top="1440" w:right="1440" w:bottom="1440" w:left="1440" w:header="708" w:footer="708" w:gutter="0"/>
       <w:pgBorders w:display="firstPage" w:offsetFrom="page">
@@ -26702,13 +26256,21 @@
     <w:uiPriority w:val="39"/>
     <w:unhideWhenUsed/>
     <w:qFormat/>
-    <w:rsid w:val="00876B78"/>
+    <w:rsid w:val="00AE70B4"/>
     <w:pPr>
+      <w:tabs>
+        <w:tab w:val="right" w:leader="dot" w:pos="9016"/>
+      </w:tabs>
       <w:spacing w:after="100"/>
       <w:ind w:left="220"/>
     </w:pPr>
     <w:rPr>
-      <w:rFonts w:eastAsiaTheme="minorEastAsia"/>
+      <w:rFonts w:asciiTheme="majorHAnsi" w:eastAsiaTheme="minorEastAsia" w:hAnsiTheme="majorHAnsi" w:cstheme="majorHAnsi"/>
+      <w:i/>
+      <w:iCs/>
+      <w:noProof/>
+      <w:sz w:val="24"/>
+      <w:szCs w:val="24"/>
       <w:lang w:val="en-US" w:eastAsia="ja-JP"/>
     </w:rPr>
   </w:style>

</xml_diff>